<commit_message>
added use case and ml work
</commit_message>
<xml_diff>
--- a/research-doc.docx
+++ b/research-doc.docx
@@ -3763,6 +3763,13 @@
         <w:p>
           <w:pPr>
             <w:pStyle w:val="11"/>
+            <w:rPr>
+              <w:rFonts w:ascii="Times New Roman" w:hAnsi="Times New Roman" w:cs="Times New Roman"/>
+              <w:bCs/>
+              <w:sz w:val="28"/>
+              <w:szCs w:val="28"/>
+              <w:lang w:val="en-US"/>
+            </w:rPr>
           </w:pPr>
           <w:r>
             <w:rPr>
@@ -3794,6 +3801,46 @@
         </w:p>
         <w:p>
           <w:pPr>
+            <w:pStyle w:val="11"/>
+          </w:pPr>
+          <w:r>
+            <w:rPr>
+              <w:rFonts w:ascii="Times New Roman" w:hAnsi="Times New Roman" w:cs="Times New Roman"/>
+              <w:bCs/>
+              <w:sz w:val="28"/>
+              <w:szCs w:val="28"/>
+            </w:rPr>
+            <w:t xml:space="preserve">ПРИЛОЖЕНИЕ А – </w:t>
+          </w:r>
+          <w:r>
+            <w:rPr>
+              <w:rFonts w:ascii="Times New Roman" w:hAnsi="Times New Roman" w:cs="Times New Roman"/>
+              <w:bCs/>
+              <w:sz w:val="28"/>
+              <w:szCs w:val="28"/>
+              <w:lang w:val="en-US"/>
+            </w:rPr>
+            <w:t>USE CASE</w:t>
+          </w:r>
+          <w:r>
+            <w:rPr>
+              <w:rFonts w:ascii="Times New Roman" w:hAnsi="Times New Roman" w:cs="Times New Roman"/>
+              <w:bCs/>
+              <w:sz w:val="28"/>
+              <w:szCs w:val="28"/>
+            </w:rPr>
+            <w:tab/>
+          </w:r>
+        </w:p>
+        <w:p>
+          <w:pPr>
+            <w:rPr>
+              <w:lang w:val="en-US"/>
+            </w:rPr>
+          </w:pPr>
+        </w:p>
+        <w:p>
+          <w:pPr>
             <w:rPr>
               <w:b/>
               <w:bCs/>
@@ -4805,16 +4852,13 @@
       </w:pPr>
       <w:r>
         <w:rPr>
-          <w:rFonts w:ascii="Times New Roman" w:hAnsi="Times New Roman" w:cs="Times New Roman"/>
           <w:noProof/>
-          <w:sz w:val="24"/>
-          <w:szCs w:val="24"/>
         </w:rPr>
         <w:drawing>
-          <wp:inline distT="0" distB="0" distL="0" distR="0" wp14:anchorId="1F8AF5D9" wp14:editId="31064CF1">
-            <wp:extent cx="5695950" cy="3543300"/>
-            <wp:effectExtent l="0" t="0" r="0" b="0"/>
-            <wp:docPr id="1105591240" name="Рисунок 3"/>
+          <wp:inline distT="0" distB="0" distL="0" distR="0" wp14:anchorId="3C612E62" wp14:editId="77A1F52A">
+            <wp:extent cx="5942330" cy="3544570"/>
+            <wp:effectExtent l="0" t="0" r="1270" b="0"/>
+            <wp:docPr id="1856739216" name="Рисунок 5"/>
             <wp:cNvGraphicFramePr>
               <a:graphicFrameLocks xmlns:a="http://schemas.openxmlformats.org/drawingml/2006/main" noChangeAspect="1"/>
             </wp:cNvGraphicFramePr>
@@ -4822,12 +4866,12 @@
               <a:graphicData uri="http://schemas.openxmlformats.org/drawingml/2006/picture">
                 <pic:pic xmlns:pic="http://schemas.openxmlformats.org/drawingml/2006/picture">
                   <pic:nvPicPr>
-                    <pic:cNvPr id="0" name="Picture 6"/>
+                    <pic:cNvPr id="0" name="Picture 7"/>
                     <pic:cNvPicPr>
                       <a:picLocks noChangeAspect="1" noChangeArrowheads="1"/>
                     </pic:cNvPicPr>
                   </pic:nvPicPr>
-                  <pic:blipFill rotWithShape="1">
+                  <pic:blipFill>
                     <a:blip r:embed="rId13" cstate="print">
                       <a:extLst>
                         <a:ext uri="{28A0092B-C50C-407E-A947-70E740481C1C}">
@@ -4835,13 +4879,15 @@
                         </a:ext>
                       </a:extLst>
                     </a:blip>
-                    <a:srcRect r="4147"/>
-                    <a:stretch/>
+                    <a:srcRect/>
+                    <a:stretch>
+                      <a:fillRect/>
+                    </a:stretch>
                   </pic:blipFill>
                   <pic:spPr bwMode="auto">
                     <a:xfrm>
                       <a:off x="0" y="0"/>
-                      <a:ext cx="5695950" cy="3543300"/>
+                      <a:ext cx="5942330" cy="3544570"/>
                     </a:xfrm>
                     <a:prstGeom prst="rect">
                       <a:avLst/>
@@ -4850,11 +4896,6 @@
                     <a:ln>
                       <a:noFill/>
                     </a:ln>
-                    <a:extLst>
-                      <a:ext uri="{53640926-AAD7-44D8-BBD7-CCE9431645EC}">
-                        <a14:shadowObscured xmlns:a14="http://schemas.microsoft.com/office/drawing/2010/main"/>
-                      </a:ext>
-                    </a:extLst>
                   </pic:spPr>
                 </pic:pic>
               </a:graphicData>
@@ -5985,6 +6026,7 @@
       <w:r>
         <w:rPr>
           <w:rFonts w:ascii="Times New Roman" w:hAnsi="Times New Roman" w:cs="Times New Roman"/>
+          <w:noProof/>
           <w:sz w:val="24"/>
           <w:szCs w:val="24"/>
         </w:rPr>
@@ -6360,6 +6402,7 @@
     <w:p>
       <w:pPr>
         <w:spacing w:line="360" w:lineRule="auto"/>
+        <w:ind w:firstLine="708"/>
         <w:jc w:val="both"/>
         <w:rPr>
           <w:rFonts w:ascii="Times New Roman" w:hAnsi="Times New Roman" w:cs="Times New Roman"/>
@@ -6367,39 +6410,64 @@
           <w:szCs w:val="24"/>
         </w:rPr>
       </w:pPr>
-    </w:p>
-    <w:p>
-      <w:pPr>
-        <w:spacing w:line="360" w:lineRule="auto"/>
-        <w:jc w:val="both"/>
-        <w:rPr>
-          <w:rFonts w:ascii="Times New Roman" w:hAnsi="Times New Roman" w:cs="Times New Roman"/>
-          <w:sz w:val="24"/>
-          <w:szCs w:val="24"/>
-        </w:rPr>
-      </w:pPr>
-    </w:p>
-    <w:p>
-      <w:pPr>
-        <w:spacing w:line="360" w:lineRule="auto"/>
-        <w:jc w:val="both"/>
-        <w:rPr>
-          <w:rFonts w:ascii="Times New Roman" w:hAnsi="Times New Roman" w:cs="Times New Roman"/>
-          <w:sz w:val="24"/>
-          <w:szCs w:val="24"/>
-        </w:rPr>
-      </w:pPr>
-    </w:p>
-    <w:p>
-      <w:pPr>
-        <w:spacing w:line="360" w:lineRule="auto"/>
-        <w:jc w:val="both"/>
-        <w:rPr>
-          <w:rFonts w:ascii="Times New Roman" w:hAnsi="Times New Roman" w:cs="Times New Roman"/>
-          <w:sz w:val="24"/>
-          <w:szCs w:val="24"/>
-        </w:rPr>
-      </w:pPr>
+      <w:r>
+        <w:rPr>
+          <w:rFonts w:ascii="Times New Roman" w:hAnsi="Times New Roman" w:cs="Times New Roman"/>
+          <w:sz w:val="24"/>
+          <w:szCs w:val="24"/>
+        </w:rPr>
+        <w:t xml:space="preserve">Диаграммы возможных сценариев использования приложения </w:t>
+      </w:r>
+      <w:r>
+        <w:rPr>
+          <w:rFonts w:ascii="Times New Roman" w:hAnsi="Times New Roman" w:cs="Times New Roman"/>
+          <w:sz w:val="24"/>
+          <w:szCs w:val="24"/>
+        </w:rPr>
+        <w:t>(</w:t>
+      </w:r>
+      <w:r>
+        <w:rPr>
+          <w:rFonts w:ascii="Times New Roman" w:hAnsi="Times New Roman" w:cs="Times New Roman"/>
+          <w:sz w:val="24"/>
+          <w:szCs w:val="24"/>
+          <w:lang w:val="en-US"/>
+        </w:rPr>
+        <w:t>use</w:t>
+      </w:r>
+      <w:r>
+        <w:rPr>
+          <w:rFonts w:ascii="Times New Roman" w:hAnsi="Times New Roman" w:cs="Times New Roman"/>
+          <w:sz w:val="24"/>
+          <w:szCs w:val="24"/>
+        </w:rPr>
+        <w:t xml:space="preserve"> </w:t>
+      </w:r>
+      <w:r>
+        <w:rPr>
+          <w:rFonts w:ascii="Times New Roman" w:hAnsi="Times New Roman" w:cs="Times New Roman"/>
+          <w:sz w:val="24"/>
+          <w:szCs w:val="24"/>
+          <w:lang w:val="en-US"/>
+        </w:rPr>
+        <w:t>case</w:t>
+      </w:r>
+      <w:r>
+        <w:rPr>
+          <w:rFonts w:ascii="Times New Roman" w:hAnsi="Times New Roman" w:cs="Times New Roman"/>
+          <w:sz w:val="24"/>
+          <w:szCs w:val="24"/>
+        </w:rPr>
+        <w:t xml:space="preserve">) </w:t>
+      </w:r>
+      <w:r>
+        <w:rPr>
+          <w:rFonts w:ascii="Times New Roman" w:hAnsi="Times New Roman" w:cs="Times New Roman"/>
+          <w:sz w:val="24"/>
+          <w:szCs w:val="24"/>
+        </w:rPr>
+        <w:t>приведены в приложении А.</w:t>
+      </w:r>
     </w:p>
     <w:p>
       <w:pPr>
@@ -6540,7 +6608,366 @@
     <w:p>
       <w:pPr>
         <w:spacing w:line="360" w:lineRule="auto"/>
-        <w:jc w:val="center"/>
+        <w:ind w:firstLine="708"/>
+        <w:jc w:val="both"/>
+        <w:rPr>
+          <w:rFonts w:ascii="Times New Roman" w:hAnsi="Times New Roman" w:cs="Times New Roman"/>
+          <w:b/>
+          <w:bCs/>
+          <w:sz w:val="24"/>
+          <w:szCs w:val="24"/>
+        </w:rPr>
+      </w:pPr>
+      <w:r>
+        <w:rPr>
+          <w:rFonts w:ascii="Times New Roman" w:hAnsi="Times New Roman" w:cs="Times New Roman"/>
+          <w:b/>
+          <w:bCs/>
+          <w:sz w:val="24"/>
+          <w:szCs w:val="24"/>
+          <w:lang w:val="en-US"/>
+        </w:rPr>
+        <w:t>1 ML</w:t>
+      </w:r>
+    </w:p>
+    <w:p>
+      <w:pPr>
+        <w:spacing w:line="360" w:lineRule="auto"/>
+        <w:ind w:firstLine="708"/>
+        <w:jc w:val="both"/>
+        <w:rPr>
+          <w:rFonts w:ascii="Times New Roman" w:hAnsi="Times New Roman" w:cs="Times New Roman"/>
+          <w:sz w:val="24"/>
+          <w:szCs w:val="24"/>
+        </w:rPr>
+      </w:pPr>
+      <w:r>
+        <w:rPr>
+          <w:rFonts w:ascii="Times New Roman" w:hAnsi="Times New Roman" w:cs="Times New Roman"/>
+          <w:sz w:val="24"/>
+          <w:szCs w:val="24"/>
+        </w:rPr>
+        <w:t>В рамках выполнения задач, связанных с машинным обучением, были выбраны и проанализированы несколько наборов данных, которые в дальнейшем могут быть использованы для обучения используемой в приложении нейронной сети.</w:t>
+      </w:r>
+    </w:p>
+    <w:p>
+      <w:pPr>
+        <w:spacing w:line="360" w:lineRule="auto"/>
+        <w:ind w:firstLine="708"/>
+        <w:jc w:val="both"/>
+        <w:rPr>
+          <w:rFonts w:ascii="Times New Roman" w:hAnsi="Times New Roman" w:cs="Times New Roman"/>
+          <w:sz w:val="24"/>
+          <w:szCs w:val="24"/>
+        </w:rPr>
+      </w:pPr>
+      <w:r>
+        <w:rPr>
+          <w:rFonts w:ascii="Times New Roman" w:hAnsi="Times New Roman" w:cs="Times New Roman"/>
+          <w:sz w:val="24"/>
+          <w:szCs w:val="24"/>
+        </w:rPr>
+        <w:t>Среди рассмотренных датасетов можно выделить следующие:</w:t>
+      </w:r>
+    </w:p>
+    <w:p>
+      <w:pPr>
+        <w:pStyle w:val="a3"/>
+        <w:numPr>
+          <w:ilvl w:val="0"/>
+          <w:numId w:val="10"/>
+        </w:numPr>
+        <w:spacing w:line="360" w:lineRule="auto"/>
+        <w:jc w:val="both"/>
+        <w:rPr>
+          <w:rFonts w:ascii="Times New Roman" w:hAnsi="Times New Roman" w:cs="Times New Roman"/>
+          <w:sz w:val="24"/>
+          <w:szCs w:val="24"/>
+        </w:rPr>
+      </w:pPr>
+      <w:r>
+        <w:rPr>
+          <w:rFonts w:ascii="Times New Roman" w:hAnsi="Times New Roman" w:cs="Times New Roman"/>
+          <w:sz w:val="24"/>
+          <w:szCs w:val="24"/>
+        </w:rPr>
+        <w:t xml:space="preserve">PASTIS (Processing </w:t>
+      </w:r>
+      <w:proofErr w:type="spellStart"/>
+      <w:r>
+        <w:rPr>
+          <w:rFonts w:ascii="Times New Roman" w:hAnsi="Times New Roman" w:cs="Times New Roman"/>
+          <w:sz w:val="24"/>
+          <w:szCs w:val="24"/>
+        </w:rPr>
+        <w:t>of</w:t>
+      </w:r>
+      <w:proofErr w:type="spellEnd"/>
+      <w:r>
+        <w:rPr>
+          <w:rFonts w:ascii="Times New Roman" w:hAnsi="Times New Roman" w:cs="Times New Roman"/>
+          <w:sz w:val="24"/>
+          <w:szCs w:val="24"/>
+        </w:rPr>
+        <w:t xml:space="preserve"> </w:t>
+      </w:r>
+      <w:proofErr w:type="spellStart"/>
+      <w:r>
+        <w:rPr>
+          <w:rFonts w:ascii="Times New Roman" w:hAnsi="Times New Roman" w:cs="Times New Roman"/>
+          <w:sz w:val="24"/>
+          <w:szCs w:val="24"/>
+        </w:rPr>
+        <w:t>Agricultural</w:t>
+      </w:r>
+      <w:proofErr w:type="spellEnd"/>
+      <w:r>
+        <w:rPr>
+          <w:rFonts w:ascii="Times New Roman" w:hAnsi="Times New Roman" w:cs="Times New Roman"/>
+          <w:sz w:val="24"/>
+          <w:szCs w:val="24"/>
+        </w:rPr>
+        <w:t xml:space="preserve"> Satellite Time Series) — это датасет, содержащий временные серии спутниковых изображений Sentinel-2 с соответствующими масками сегментации земельных культур. Датасет предназначен для задач семантической сегментации и классификации сельскохозяйственных культур</w:t>
+      </w:r>
+      <w:r>
+        <w:rPr>
+          <w:rFonts w:ascii="Times New Roman" w:hAnsi="Times New Roman" w:cs="Times New Roman"/>
+          <w:sz w:val="24"/>
+          <w:szCs w:val="24"/>
+        </w:rPr>
+        <w:t xml:space="preserve"> </w:t>
+      </w:r>
+      <w:r>
+        <w:rPr>
+          <w:rFonts w:ascii="Times New Roman" w:hAnsi="Times New Roman" w:cs="Times New Roman"/>
+          <w:sz w:val="24"/>
+          <w:szCs w:val="24"/>
+        </w:rPr>
+        <w:t>[6]</w:t>
+      </w:r>
+      <w:r>
+        <w:rPr>
+          <w:rFonts w:ascii="Times New Roman" w:hAnsi="Times New Roman" w:cs="Times New Roman"/>
+          <w:sz w:val="24"/>
+          <w:szCs w:val="24"/>
+        </w:rPr>
+        <w:t>.</w:t>
+      </w:r>
+    </w:p>
+    <w:p>
+      <w:pPr>
+        <w:pStyle w:val="a3"/>
+        <w:numPr>
+          <w:ilvl w:val="0"/>
+          <w:numId w:val="10"/>
+        </w:numPr>
+        <w:spacing w:line="360" w:lineRule="auto"/>
+        <w:jc w:val="both"/>
+        <w:rPr>
+          <w:rFonts w:ascii="Times New Roman" w:hAnsi="Times New Roman" w:cs="Times New Roman"/>
+          <w:sz w:val="24"/>
+          <w:szCs w:val="24"/>
+        </w:rPr>
+      </w:pPr>
+      <w:r>
+        <w:rPr>
+          <w:rFonts w:ascii="Times New Roman" w:hAnsi="Times New Roman" w:cs="Times New Roman"/>
+          <w:sz w:val="24"/>
+          <w:szCs w:val="24"/>
+        </w:rPr>
+        <w:t>…</w:t>
+      </w:r>
+    </w:p>
+    <w:p>
+      <w:pPr>
+        <w:spacing w:line="360" w:lineRule="auto"/>
+        <w:ind w:firstLine="708"/>
+        <w:jc w:val="both"/>
+        <w:rPr>
+          <w:rFonts w:ascii="Times New Roman" w:hAnsi="Times New Roman" w:cs="Times New Roman"/>
+          <w:sz w:val="24"/>
+          <w:szCs w:val="24"/>
+        </w:rPr>
+      </w:pPr>
+      <w:r>
+        <w:rPr>
+          <w:rFonts w:ascii="Times New Roman" w:hAnsi="Times New Roman" w:cs="Times New Roman"/>
+          <w:sz w:val="24"/>
+          <w:szCs w:val="24"/>
+        </w:rPr>
+        <w:t xml:space="preserve">Также были рассмотрены наборы данных, связанные с анализом снимков городского ландшафта, такие как </w:t>
+      </w:r>
+      <w:proofErr w:type="spellStart"/>
+      <w:r>
+        <w:rPr>
+          <w:rFonts w:ascii="Times New Roman" w:hAnsi="Times New Roman" w:cs="Times New Roman"/>
+          <w:sz w:val="24"/>
+          <w:szCs w:val="24"/>
+        </w:rPr>
+        <w:t>Unmanned</w:t>
+      </w:r>
+      <w:proofErr w:type="spellEnd"/>
+      <w:r>
+        <w:rPr>
+          <w:rFonts w:ascii="Times New Roman" w:hAnsi="Times New Roman" w:cs="Times New Roman"/>
+          <w:sz w:val="24"/>
+          <w:szCs w:val="24"/>
+        </w:rPr>
+        <w:t xml:space="preserve"> </w:t>
+      </w:r>
+      <w:proofErr w:type="spellStart"/>
+      <w:r>
+        <w:rPr>
+          <w:rFonts w:ascii="Times New Roman" w:hAnsi="Times New Roman" w:cs="Times New Roman"/>
+          <w:sz w:val="24"/>
+          <w:szCs w:val="24"/>
+        </w:rPr>
+        <w:t>Aerial</w:t>
+      </w:r>
+      <w:proofErr w:type="spellEnd"/>
+      <w:r>
+        <w:rPr>
+          <w:rFonts w:ascii="Times New Roman" w:hAnsi="Times New Roman" w:cs="Times New Roman"/>
+          <w:sz w:val="24"/>
+          <w:szCs w:val="24"/>
+        </w:rPr>
+        <w:t xml:space="preserve"> Vehicle Video </w:t>
+      </w:r>
+      <w:proofErr w:type="spellStart"/>
+      <w:r>
+        <w:rPr>
+          <w:rFonts w:ascii="Times New Roman" w:hAnsi="Times New Roman" w:cs="Times New Roman"/>
+          <w:sz w:val="24"/>
+          <w:szCs w:val="24"/>
+        </w:rPr>
+        <w:t>Dataset</w:t>
+      </w:r>
+      <w:proofErr w:type="spellEnd"/>
+      <w:r>
+        <w:rPr>
+          <w:rFonts w:ascii="Times New Roman" w:hAnsi="Times New Roman" w:cs="Times New Roman"/>
+          <w:sz w:val="24"/>
+          <w:szCs w:val="24"/>
+        </w:rPr>
+        <w:t xml:space="preserve"> (</w:t>
+      </w:r>
+      <w:proofErr w:type="spellStart"/>
+      <w:r>
+        <w:rPr>
+          <w:rFonts w:ascii="Times New Roman" w:hAnsi="Times New Roman" w:cs="Times New Roman"/>
+          <w:sz w:val="24"/>
+          <w:szCs w:val="24"/>
+        </w:rPr>
+        <w:t>UAVid</w:t>
+      </w:r>
+      <w:proofErr w:type="spellEnd"/>
+      <w:r>
+        <w:rPr>
+          <w:rFonts w:ascii="Times New Roman" w:hAnsi="Times New Roman" w:cs="Times New Roman"/>
+          <w:sz w:val="24"/>
+          <w:szCs w:val="24"/>
+        </w:rPr>
+        <w:t xml:space="preserve">) </w:t>
+      </w:r>
+      <w:r>
+        <w:rPr>
+          <w:rFonts w:ascii="Times New Roman" w:hAnsi="Times New Roman" w:cs="Times New Roman"/>
+          <w:sz w:val="24"/>
+          <w:szCs w:val="24"/>
+        </w:rPr>
+        <w:t xml:space="preserve">[7] </w:t>
+      </w:r>
+      <w:r>
+        <w:rPr>
+          <w:rFonts w:ascii="Times New Roman" w:hAnsi="Times New Roman" w:cs="Times New Roman"/>
+          <w:sz w:val="24"/>
+          <w:szCs w:val="24"/>
+        </w:rPr>
+        <w:t xml:space="preserve">и </w:t>
+      </w:r>
+      <w:proofErr w:type="spellStart"/>
+      <w:r>
+        <w:rPr>
+          <w:rFonts w:ascii="Times New Roman" w:hAnsi="Times New Roman" w:cs="Times New Roman"/>
+          <w:sz w:val="24"/>
+          <w:szCs w:val="24"/>
+        </w:rPr>
+        <w:t>Varied</w:t>
+      </w:r>
+      <w:proofErr w:type="spellEnd"/>
+      <w:r>
+        <w:rPr>
+          <w:rFonts w:ascii="Times New Roman" w:hAnsi="Times New Roman" w:cs="Times New Roman"/>
+          <w:sz w:val="24"/>
+          <w:szCs w:val="24"/>
+        </w:rPr>
+        <w:t xml:space="preserve"> </w:t>
+      </w:r>
+      <w:proofErr w:type="spellStart"/>
+      <w:r>
+        <w:rPr>
+          <w:rFonts w:ascii="Times New Roman" w:hAnsi="Times New Roman" w:cs="Times New Roman"/>
+          <w:sz w:val="24"/>
+          <w:szCs w:val="24"/>
+        </w:rPr>
+        <w:t>Drone</w:t>
+      </w:r>
+      <w:proofErr w:type="spellEnd"/>
+      <w:r>
+        <w:rPr>
+          <w:rFonts w:ascii="Times New Roman" w:hAnsi="Times New Roman" w:cs="Times New Roman"/>
+          <w:sz w:val="24"/>
+          <w:szCs w:val="24"/>
+        </w:rPr>
+        <w:t xml:space="preserve"> </w:t>
+      </w:r>
+      <w:proofErr w:type="spellStart"/>
+      <w:r>
+        <w:rPr>
+          <w:rFonts w:ascii="Times New Roman" w:hAnsi="Times New Roman" w:cs="Times New Roman"/>
+          <w:sz w:val="24"/>
+          <w:szCs w:val="24"/>
+        </w:rPr>
+        <w:t>Dataset</w:t>
+      </w:r>
+      <w:proofErr w:type="spellEnd"/>
+      <w:r>
+        <w:rPr>
+          <w:rFonts w:ascii="Times New Roman" w:hAnsi="Times New Roman" w:cs="Times New Roman"/>
+          <w:sz w:val="24"/>
+          <w:szCs w:val="24"/>
+        </w:rPr>
+        <w:t xml:space="preserve"> (VDD)</w:t>
+      </w:r>
+      <w:r>
+        <w:rPr>
+          <w:rFonts w:ascii="Times New Roman" w:hAnsi="Times New Roman" w:cs="Times New Roman"/>
+          <w:sz w:val="24"/>
+          <w:szCs w:val="24"/>
+        </w:rPr>
+        <w:t xml:space="preserve"> </w:t>
+      </w:r>
+      <w:r>
+        <w:rPr>
+          <w:rFonts w:ascii="Times New Roman" w:hAnsi="Times New Roman" w:cs="Times New Roman"/>
+          <w:sz w:val="24"/>
+          <w:szCs w:val="24"/>
+        </w:rPr>
+        <w:t xml:space="preserve">[8], </w:t>
+      </w:r>
+      <w:r>
+        <w:rPr>
+          <w:rFonts w:ascii="Times New Roman" w:hAnsi="Times New Roman" w:cs="Times New Roman"/>
+          <w:sz w:val="24"/>
+          <w:szCs w:val="24"/>
+        </w:rPr>
+        <w:t>однако от их использования было решено отказаться ввиду несоответствия тематике проекта.</w:t>
+      </w:r>
+    </w:p>
+    <w:p>
+      <w:pPr>
+        <w:spacing w:line="360" w:lineRule="auto"/>
+        <w:jc w:val="both"/>
         <w:rPr>
           <w:rFonts w:ascii="Times New Roman" w:hAnsi="Times New Roman" w:cs="Times New Roman"/>
           <w:sz w:val="24"/>
@@ -7027,13 +7454,1040 @@
     </w:p>
     <w:p>
       <w:pPr>
-        <w:rPr>
-          <w:lang w:val="en-US"/>
-        </w:rPr>
-      </w:pPr>
+        <w:pStyle w:val="a3"/>
+        <w:numPr>
+          <w:ilvl w:val="0"/>
+          <w:numId w:val="4"/>
+        </w:numPr>
+        <w:spacing w:line="360" w:lineRule="auto"/>
+        <w:jc w:val="both"/>
+        <w:rPr>
+          <w:rFonts w:ascii="Times New Roman" w:hAnsi="Times New Roman" w:cs="Times New Roman"/>
+          <w:sz w:val="24"/>
+          <w:szCs w:val="24"/>
+          <w:lang w:val="en-US"/>
+        </w:rPr>
+      </w:pPr>
+      <w:r>
+        <w:rPr>
+          <w:rFonts w:ascii="Times New Roman" w:hAnsi="Times New Roman" w:cs="Times New Roman"/>
+          <w:sz w:val="24"/>
+          <w:szCs w:val="24"/>
+          <w:lang w:val="en-US"/>
+        </w:rPr>
+        <w:t xml:space="preserve">PASTIS Dataset | Papers </w:t>
+      </w:r>
+      <w:proofErr w:type="gramStart"/>
+      <w:r>
+        <w:rPr>
+          <w:rFonts w:ascii="Times New Roman" w:hAnsi="Times New Roman" w:cs="Times New Roman"/>
+          <w:sz w:val="24"/>
+          <w:szCs w:val="24"/>
+          <w:lang w:val="en-US"/>
+        </w:rPr>
+        <w:t>With</w:t>
+      </w:r>
+      <w:proofErr w:type="gramEnd"/>
+      <w:r>
+        <w:rPr>
+          <w:rFonts w:ascii="Times New Roman" w:hAnsi="Times New Roman" w:cs="Times New Roman"/>
+          <w:sz w:val="24"/>
+          <w:szCs w:val="24"/>
+          <w:lang w:val="en-US"/>
+        </w:rPr>
+        <w:t xml:space="preserve"> Code</w:t>
+      </w:r>
+      <w:r>
+        <w:rPr>
+          <w:rFonts w:ascii="Times New Roman" w:hAnsi="Times New Roman" w:cs="Times New Roman"/>
+          <w:sz w:val="24"/>
+          <w:szCs w:val="24"/>
+          <w:lang w:val="en-US"/>
+        </w:rPr>
+        <w:t xml:space="preserve"> </w:t>
+      </w:r>
+      <w:r>
+        <w:rPr>
+          <w:rFonts w:ascii="Times New Roman" w:hAnsi="Times New Roman" w:cs="Times New Roman"/>
+          <w:sz w:val="24"/>
+          <w:szCs w:val="24"/>
+          <w:lang w:val="en-US"/>
+        </w:rPr>
+        <w:t xml:space="preserve">// </w:t>
+      </w:r>
+      <w:r>
+        <w:rPr>
+          <w:rFonts w:ascii="Times New Roman" w:hAnsi="Times New Roman" w:cs="Times New Roman"/>
+          <w:sz w:val="24"/>
+          <w:szCs w:val="24"/>
+          <w:lang w:val="en-US"/>
+        </w:rPr>
+        <w:t>Papers With Code</w:t>
+      </w:r>
+      <w:r>
+        <w:rPr>
+          <w:rFonts w:ascii="Times New Roman" w:hAnsi="Times New Roman" w:cs="Times New Roman"/>
+          <w:sz w:val="24"/>
+          <w:szCs w:val="24"/>
+          <w:lang w:val="en-US"/>
+        </w:rPr>
+        <w:t xml:space="preserve"> – URL: </w:t>
+      </w:r>
+      <w:r>
+        <w:rPr>
+          <w:rFonts w:ascii="Times New Roman" w:hAnsi="Times New Roman" w:cs="Times New Roman"/>
+          <w:sz w:val="24"/>
+          <w:szCs w:val="24"/>
+          <w:lang w:val="en-US"/>
+        </w:rPr>
+        <w:t>https://paperswithcode.com/dataset/pastis</w:t>
+      </w:r>
+      <w:r>
+        <w:rPr>
+          <w:rFonts w:ascii="Times New Roman" w:hAnsi="Times New Roman" w:cs="Times New Roman"/>
+          <w:sz w:val="24"/>
+          <w:szCs w:val="24"/>
+          <w:lang w:val="en-US"/>
+        </w:rPr>
+        <w:t xml:space="preserve"> </w:t>
+      </w:r>
+      <w:r>
+        <w:rPr>
+          <w:rFonts w:ascii="Times New Roman" w:hAnsi="Times New Roman" w:cs="Times New Roman"/>
+          <w:sz w:val="24"/>
+          <w:szCs w:val="24"/>
+          <w:lang w:val="en-US"/>
+        </w:rPr>
+        <w:t>(</w:t>
+      </w:r>
+      <w:r>
+        <w:rPr>
+          <w:rFonts w:ascii="Times New Roman" w:hAnsi="Times New Roman" w:cs="Times New Roman"/>
+          <w:sz w:val="24"/>
+          <w:szCs w:val="24"/>
+        </w:rPr>
+        <w:t>дата</w:t>
+      </w:r>
+      <w:r>
+        <w:rPr>
+          <w:rFonts w:ascii="Times New Roman" w:hAnsi="Times New Roman" w:cs="Times New Roman"/>
+          <w:sz w:val="24"/>
+          <w:szCs w:val="24"/>
+          <w:lang w:val="en-US"/>
+        </w:rPr>
+        <w:t xml:space="preserve"> </w:t>
+      </w:r>
+      <w:r>
+        <w:rPr>
+          <w:rFonts w:ascii="Times New Roman" w:hAnsi="Times New Roman" w:cs="Times New Roman"/>
+          <w:sz w:val="24"/>
+          <w:szCs w:val="24"/>
+        </w:rPr>
+        <w:t>обращения</w:t>
+      </w:r>
+      <w:r>
+        <w:rPr>
+          <w:rFonts w:ascii="Times New Roman" w:hAnsi="Times New Roman" w:cs="Times New Roman"/>
+          <w:sz w:val="24"/>
+          <w:szCs w:val="24"/>
+          <w:lang w:val="en-US"/>
+        </w:rPr>
+        <w:t>: 14.12.2024)</w:t>
+      </w:r>
+    </w:p>
+    <w:p>
+      <w:pPr>
+        <w:pStyle w:val="a3"/>
+        <w:numPr>
+          <w:ilvl w:val="0"/>
+          <w:numId w:val="4"/>
+        </w:numPr>
+        <w:spacing w:line="360" w:lineRule="auto"/>
+        <w:jc w:val="both"/>
+        <w:rPr>
+          <w:rFonts w:ascii="Times New Roman" w:hAnsi="Times New Roman" w:cs="Times New Roman"/>
+          <w:sz w:val="24"/>
+          <w:szCs w:val="24"/>
+          <w:lang w:val="en-US"/>
+        </w:rPr>
+      </w:pPr>
+      <w:proofErr w:type="spellStart"/>
+      <w:r>
+        <w:rPr>
+          <w:rFonts w:ascii="Times New Roman" w:hAnsi="Times New Roman" w:cs="Times New Roman"/>
+          <w:sz w:val="24"/>
+          <w:szCs w:val="24"/>
+          <w:lang w:val="en-US"/>
+        </w:rPr>
+        <w:t>UAVid</w:t>
+      </w:r>
+      <w:proofErr w:type="spellEnd"/>
+      <w:r>
+        <w:rPr>
+          <w:rFonts w:ascii="Times New Roman" w:hAnsi="Times New Roman" w:cs="Times New Roman"/>
+          <w:sz w:val="24"/>
+          <w:szCs w:val="24"/>
+          <w:lang w:val="en-US"/>
+        </w:rPr>
+        <w:t xml:space="preserve"> Semantic Segmentation Dataset</w:t>
+      </w:r>
+      <w:r>
+        <w:rPr>
+          <w:rFonts w:ascii="Times New Roman" w:hAnsi="Times New Roman" w:cs="Times New Roman"/>
+          <w:sz w:val="24"/>
+          <w:szCs w:val="24"/>
+          <w:lang w:val="en-US"/>
+        </w:rPr>
+        <w:t xml:space="preserve"> </w:t>
+      </w:r>
+      <w:r>
+        <w:rPr>
+          <w:rFonts w:ascii="Times New Roman" w:hAnsi="Times New Roman" w:cs="Times New Roman"/>
+          <w:sz w:val="24"/>
+          <w:szCs w:val="24"/>
+          <w:lang w:val="en-US"/>
+        </w:rPr>
+        <w:t xml:space="preserve">// </w:t>
+      </w:r>
+      <w:proofErr w:type="spellStart"/>
+      <w:r>
+        <w:rPr>
+          <w:rFonts w:ascii="Times New Roman" w:hAnsi="Times New Roman" w:cs="Times New Roman"/>
+          <w:sz w:val="24"/>
+          <w:szCs w:val="24"/>
+          <w:lang w:val="en-US"/>
+        </w:rPr>
+        <w:t>UAVid</w:t>
+      </w:r>
+      <w:proofErr w:type="spellEnd"/>
+      <w:r>
+        <w:rPr>
+          <w:rFonts w:ascii="Times New Roman" w:hAnsi="Times New Roman" w:cs="Times New Roman"/>
+          <w:sz w:val="24"/>
+          <w:szCs w:val="24"/>
+          <w:lang w:val="en-US"/>
+        </w:rPr>
+        <w:t xml:space="preserve"> – URL: </w:t>
+      </w:r>
+      <w:r>
+        <w:rPr>
+          <w:rFonts w:ascii="Times New Roman" w:hAnsi="Times New Roman" w:cs="Times New Roman"/>
+          <w:sz w:val="24"/>
+          <w:szCs w:val="24"/>
+          <w:lang w:val="en-US"/>
+        </w:rPr>
+        <w:t>https://uavid.nl/</w:t>
+      </w:r>
+      <w:r>
+        <w:rPr>
+          <w:rFonts w:ascii="Times New Roman" w:hAnsi="Times New Roman" w:cs="Times New Roman"/>
+          <w:sz w:val="24"/>
+          <w:szCs w:val="24"/>
+          <w:lang w:val="en-US"/>
+        </w:rPr>
+        <w:t xml:space="preserve"> </w:t>
+      </w:r>
+      <w:r>
+        <w:rPr>
+          <w:rFonts w:ascii="Times New Roman" w:hAnsi="Times New Roman" w:cs="Times New Roman"/>
+          <w:sz w:val="24"/>
+          <w:szCs w:val="24"/>
+          <w:lang w:val="en-US"/>
+        </w:rPr>
+        <w:t>(</w:t>
+      </w:r>
+      <w:r>
+        <w:rPr>
+          <w:rFonts w:ascii="Times New Roman" w:hAnsi="Times New Roman" w:cs="Times New Roman"/>
+          <w:sz w:val="24"/>
+          <w:szCs w:val="24"/>
+        </w:rPr>
+        <w:t>дата</w:t>
+      </w:r>
+      <w:r>
+        <w:rPr>
+          <w:rFonts w:ascii="Times New Roman" w:hAnsi="Times New Roman" w:cs="Times New Roman"/>
+          <w:sz w:val="24"/>
+          <w:szCs w:val="24"/>
+          <w:lang w:val="en-US"/>
+        </w:rPr>
+        <w:t xml:space="preserve"> </w:t>
+      </w:r>
+      <w:r>
+        <w:rPr>
+          <w:rFonts w:ascii="Times New Roman" w:hAnsi="Times New Roman" w:cs="Times New Roman"/>
+          <w:sz w:val="24"/>
+          <w:szCs w:val="24"/>
+        </w:rPr>
+        <w:t>обращения</w:t>
+      </w:r>
+      <w:r>
+        <w:rPr>
+          <w:rFonts w:ascii="Times New Roman" w:hAnsi="Times New Roman" w:cs="Times New Roman"/>
+          <w:sz w:val="24"/>
+          <w:szCs w:val="24"/>
+          <w:lang w:val="en-US"/>
+        </w:rPr>
+        <w:t>: 14.12.2024)</w:t>
+      </w:r>
+    </w:p>
+    <w:p>
+      <w:pPr>
+        <w:pStyle w:val="a3"/>
+        <w:numPr>
+          <w:ilvl w:val="0"/>
+          <w:numId w:val="4"/>
+        </w:numPr>
+        <w:spacing w:line="360" w:lineRule="auto"/>
+        <w:jc w:val="both"/>
+        <w:rPr>
+          <w:rFonts w:ascii="Times New Roman" w:hAnsi="Times New Roman" w:cs="Times New Roman"/>
+          <w:sz w:val="24"/>
+          <w:szCs w:val="24"/>
+          <w:lang w:val="en-US"/>
+        </w:rPr>
+      </w:pPr>
+      <w:r>
+        <w:rPr>
+          <w:rFonts w:ascii="Times New Roman" w:hAnsi="Times New Roman" w:cs="Times New Roman"/>
+          <w:sz w:val="24"/>
+          <w:szCs w:val="24"/>
+          <w:lang w:val="en-US"/>
+        </w:rPr>
+        <w:t>VDD: Varied Drone Dataset for Semantic Segmentation</w:t>
+      </w:r>
+      <w:r>
+        <w:rPr>
+          <w:rFonts w:ascii="Times New Roman" w:hAnsi="Times New Roman" w:cs="Times New Roman"/>
+          <w:sz w:val="24"/>
+          <w:szCs w:val="24"/>
+          <w:lang w:val="en-US"/>
+        </w:rPr>
+        <w:t xml:space="preserve"> </w:t>
+      </w:r>
+      <w:r>
+        <w:rPr>
+          <w:rFonts w:ascii="Times New Roman" w:hAnsi="Times New Roman" w:cs="Times New Roman"/>
+          <w:sz w:val="24"/>
+          <w:szCs w:val="24"/>
+          <w:lang w:val="en-US"/>
+        </w:rPr>
+        <w:t xml:space="preserve">// arxiv.org – URL: </w:t>
+      </w:r>
+      <w:r>
+        <w:rPr>
+          <w:rFonts w:ascii="Times New Roman" w:hAnsi="Times New Roman" w:cs="Times New Roman"/>
+          <w:sz w:val="24"/>
+          <w:szCs w:val="24"/>
+          <w:lang w:val="en-US"/>
+        </w:rPr>
+        <w:t>https://arxiv.org/html/2305.13608v3</w:t>
+      </w:r>
+      <w:r>
+        <w:rPr>
+          <w:rFonts w:ascii="Times New Roman" w:hAnsi="Times New Roman" w:cs="Times New Roman"/>
+          <w:sz w:val="24"/>
+          <w:szCs w:val="24"/>
+          <w:lang w:val="en-US"/>
+        </w:rPr>
+        <w:t xml:space="preserve"> (</w:t>
+      </w:r>
+      <w:r>
+        <w:rPr>
+          <w:rFonts w:ascii="Times New Roman" w:hAnsi="Times New Roman" w:cs="Times New Roman"/>
+          <w:sz w:val="24"/>
+          <w:szCs w:val="24"/>
+        </w:rPr>
+        <w:t>дата</w:t>
+      </w:r>
+      <w:r>
+        <w:rPr>
+          <w:rFonts w:ascii="Times New Roman" w:hAnsi="Times New Roman" w:cs="Times New Roman"/>
+          <w:sz w:val="24"/>
+          <w:szCs w:val="24"/>
+          <w:lang w:val="en-US"/>
+        </w:rPr>
+        <w:t xml:space="preserve"> </w:t>
+      </w:r>
+      <w:r>
+        <w:rPr>
+          <w:rFonts w:ascii="Times New Roman" w:hAnsi="Times New Roman" w:cs="Times New Roman"/>
+          <w:sz w:val="24"/>
+          <w:szCs w:val="24"/>
+        </w:rPr>
+        <w:t>обращения</w:t>
+      </w:r>
+      <w:r>
+        <w:rPr>
+          <w:rFonts w:ascii="Times New Roman" w:hAnsi="Times New Roman" w:cs="Times New Roman"/>
+          <w:sz w:val="24"/>
+          <w:szCs w:val="24"/>
+          <w:lang w:val="en-US"/>
+        </w:rPr>
+        <w:t xml:space="preserve">: </w:t>
+      </w:r>
+      <w:r>
+        <w:rPr>
+          <w:rFonts w:ascii="Times New Roman" w:hAnsi="Times New Roman" w:cs="Times New Roman"/>
+          <w:sz w:val="24"/>
+          <w:szCs w:val="24"/>
+          <w:lang w:val="en-US"/>
+        </w:rPr>
+        <w:t>14.12.2024</w:t>
+      </w:r>
+      <w:r>
+        <w:rPr>
+          <w:rFonts w:ascii="Times New Roman" w:hAnsi="Times New Roman" w:cs="Times New Roman"/>
+          <w:sz w:val="24"/>
+          <w:szCs w:val="24"/>
+          <w:lang w:val="en-US"/>
+        </w:rPr>
+        <w:t>)</w:t>
+      </w:r>
+    </w:p>
+    <w:p>
+      <w:pPr>
+        <w:rPr>
+          <w:lang w:val="en-US"/>
+        </w:rPr>
+      </w:pPr>
+    </w:p>
+    <w:p>
+      <w:pPr>
+        <w:rPr>
+          <w:lang w:val="en-US"/>
+        </w:rPr>
+      </w:pPr>
+    </w:p>
+    <w:p>
+      <w:pPr>
+        <w:rPr>
+          <w:lang w:val="en-US"/>
+        </w:rPr>
+      </w:pPr>
+    </w:p>
+    <w:p>
+      <w:pPr>
+        <w:rPr>
+          <w:lang w:val="en-US"/>
+        </w:rPr>
+      </w:pPr>
+    </w:p>
+    <w:p>
+      <w:pPr>
+        <w:rPr>
+          <w:lang w:val="en-US"/>
+        </w:rPr>
+      </w:pPr>
+    </w:p>
+    <w:p>
+      <w:pPr>
+        <w:rPr>
+          <w:lang w:val="en-US"/>
+        </w:rPr>
+      </w:pPr>
+    </w:p>
+    <w:p>
+      <w:pPr>
+        <w:rPr>
+          <w:lang w:val="en-US"/>
+        </w:rPr>
+      </w:pPr>
+    </w:p>
+    <w:p>
+      <w:pPr>
+        <w:rPr>
+          <w:lang w:val="en-US"/>
+        </w:rPr>
+      </w:pPr>
+    </w:p>
+    <w:p>
+      <w:pPr>
+        <w:rPr>
+          <w:lang w:val="en-US"/>
+        </w:rPr>
+      </w:pPr>
+    </w:p>
+    <w:p>
+      <w:pPr>
+        <w:rPr>
+          <w:lang w:val="en-US"/>
+        </w:rPr>
+      </w:pPr>
+    </w:p>
+    <w:p>
+      <w:pPr>
+        <w:rPr>
+          <w:lang w:val="en-US"/>
+        </w:rPr>
+      </w:pPr>
+    </w:p>
+    <w:p>
+      <w:pPr>
+        <w:rPr>
+          <w:lang w:val="en-US"/>
+        </w:rPr>
+      </w:pPr>
+    </w:p>
+    <w:p>
+      <w:pPr>
+        <w:rPr>
+          <w:lang w:val="en-US"/>
+        </w:rPr>
+      </w:pPr>
+    </w:p>
+    <w:p>
+      <w:pPr>
+        <w:rPr>
+          <w:lang w:val="en-US"/>
+        </w:rPr>
+      </w:pPr>
+    </w:p>
+    <w:p>
+      <w:pPr>
+        <w:rPr>
+          <w:lang w:val="en-US"/>
+        </w:rPr>
+      </w:pPr>
+    </w:p>
+    <w:p>
+      <w:pPr>
+        <w:rPr>
+          <w:lang w:val="en-US"/>
+        </w:rPr>
+      </w:pPr>
+    </w:p>
+    <w:p>
+      <w:pPr>
+        <w:rPr>
+          <w:lang w:val="en-US"/>
+        </w:rPr>
+      </w:pPr>
+    </w:p>
+    <w:p>
+      <w:pPr>
+        <w:rPr>
+          <w:lang w:val="en-US"/>
+        </w:rPr>
+      </w:pPr>
+    </w:p>
+    <w:p>
+      <w:pPr>
+        <w:rPr>
+          <w:lang w:val="en-US"/>
+        </w:rPr>
+      </w:pPr>
+    </w:p>
+    <w:p>
+      <w:pPr>
+        <w:rPr>
+          <w:lang w:val="en-US"/>
+        </w:rPr>
+      </w:pPr>
+    </w:p>
+    <w:p>
+      <w:pPr>
+        <w:rPr>
+          <w:lang w:val="en-US"/>
+        </w:rPr>
+      </w:pPr>
+    </w:p>
+    <w:p>
+      <w:pPr>
+        <w:rPr>
+          <w:lang w:val="en-US"/>
+        </w:rPr>
+      </w:pPr>
+    </w:p>
+    <w:p/>
+    <w:p>
+      <w:pPr>
+        <w:pStyle w:val="1"/>
+        <w:pageBreakBefore/>
+        <w:spacing w:before="0" w:after="360" w:line="360" w:lineRule="auto"/>
+        <w:jc w:val="center"/>
+        <w:rPr>
+          <w:rFonts w:ascii="Times New Roman" w:eastAsia="Times New Roman" w:hAnsi="Times New Roman" w:cs="Times New Roman"/>
+          <w:b/>
+          <w:color w:val="000000"/>
+          <w:sz w:val="28"/>
+          <w:szCs w:val="28"/>
+          <w:lang w:val="en-US"/>
+        </w:rPr>
+      </w:pPr>
+      <w:r>
+        <w:rPr>
+          <w:rFonts w:ascii="Times New Roman" w:eastAsia="Times New Roman" w:hAnsi="Times New Roman" w:cs="Times New Roman"/>
+          <w:b/>
+          <w:color w:val="000000"/>
+          <w:sz w:val="28"/>
+          <w:szCs w:val="28"/>
+        </w:rPr>
+        <w:lastRenderedPageBreak/>
+        <w:t>ПРИЛОЖЕНИЕ</w:t>
+      </w:r>
+      <w:r>
+        <w:rPr>
+          <w:rFonts w:ascii="Times New Roman" w:eastAsia="Times New Roman" w:hAnsi="Times New Roman" w:cs="Times New Roman"/>
+          <w:b/>
+          <w:color w:val="000000"/>
+          <w:sz w:val="28"/>
+          <w:szCs w:val="28"/>
+          <w:lang w:val="en-US"/>
+        </w:rPr>
+        <w:t xml:space="preserve"> </w:t>
+      </w:r>
+      <w:r>
+        <w:rPr>
+          <w:rFonts w:ascii="Times New Roman" w:eastAsia="Times New Roman" w:hAnsi="Times New Roman" w:cs="Times New Roman"/>
+          <w:b/>
+          <w:color w:val="000000"/>
+          <w:sz w:val="28"/>
+          <w:szCs w:val="28"/>
+        </w:rPr>
+        <w:t>А</w:t>
+      </w:r>
+      <w:r>
+        <w:rPr>
+          <w:rFonts w:ascii="Times New Roman" w:eastAsia="Times New Roman" w:hAnsi="Times New Roman" w:cs="Times New Roman"/>
+          <w:b/>
+          <w:color w:val="000000"/>
+          <w:sz w:val="28"/>
+          <w:szCs w:val="28"/>
+          <w:lang w:val="en-US"/>
+        </w:rPr>
+        <w:t xml:space="preserve"> – </w:t>
+      </w:r>
+      <w:r>
+        <w:rPr>
+          <w:rFonts w:ascii="Times New Roman" w:eastAsia="Times New Roman" w:hAnsi="Times New Roman" w:cs="Times New Roman"/>
+          <w:b/>
+          <w:color w:val="000000"/>
+          <w:sz w:val="28"/>
+          <w:szCs w:val="28"/>
+          <w:lang w:val="en-US"/>
+        </w:rPr>
+        <w:t>USE CASE</w:t>
+      </w:r>
+    </w:p>
+    <w:p>
+      <w:pPr>
+        <w:rPr>
+          <w:rFonts w:ascii="Times New Roman" w:hAnsi="Times New Roman" w:cs="Times New Roman"/>
+          <w:b/>
+          <w:bCs/>
+          <w:sz w:val="24"/>
+          <w:szCs w:val="24"/>
+          <w:lang w:val="en-US"/>
+        </w:rPr>
+      </w:pPr>
+      <w:r>
+        <w:rPr>
+          <w:rFonts w:ascii="Times New Roman" w:hAnsi="Times New Roman" w:cs="Times New Roman"/>
+          <w:b/>
+          <w:bCs/>
+          <w:sz w:val="24"/>
+          <w:szCs w:val="24"/>
+          <w:lang w:val="en-US"/>
+        </w:rPr>
+        <w:t>1 Auth Service</w:t>
+      </w:r>
+    </w:p>
+    <w:p>
+      <w:pPr>
+        <w:rPr>
+          <w:rFonts w:ascii="Times New Roman" w:hAnsi="Times New Roman" w:cs="Times New Roman"/>
+          <w:sz w:val="24"/>
+          <w:szCs w:val="24"/>
+          <w:lang w:val="en-US"/>
+        </w:rPr>
+      </w:pPr>
+    </w:p>
+    <w:p>
+      <w:pPr>
+        <w:rPr>
+          <w:rFonts w:ascii="Times New Roman" w:hAnsi="Times New Roman" w:cs="Times New Roman"/>
+          <w:sz w:val="24"/>
+          <w:szCs w:val="24"/>
+          <w:lang w:val="en-US"/>
+        </w:rPr>
+      </w:pPr>
+      <w:r>
+        <w:rPr>
+          <w:noProof/>
+        </w:rPr>
+        <w:drawing>
+          <wp:inline distT="0" distB="0" distL="0" distR="0" wp14:anchorId="6D8DCB5E" wp14:editId="35B41478">
+            <wp:extent cx="5942330" cy="6261735"/>
+            <wp:effectExtent l="0" t="0" r="1270" b="5715"/>
+            <wp:docPr id="1468128774" name="Рисунок 2"/>
+            <wp:cNvGraphicFramePr>
+              <a:graphicFrameLocks xmlns:a="http://schemas.openxmlformats.org/drawingml/2006/main" noChangeAspect="1"/>
+            </wp:cNvGraphicFramePr>
+            <a:graphic xmlns:a="http://schemas.openxmlformats.org/drawingml/2006/main">
+              <a:graphicData uri="http://schemas.openxmlformats.org/drawingml/2006/picture">
+                <pic:pic xmlns:pic="http://schemas.openxmlformats.org/drawingml/2006/picture">
+                  <pic:nvPicPr>
+                    <pic:cNvPr id="0" name="Picture 1"/>
+                    <pic:cNvPicPr>
+                      <a:picLocks noChangeAspect="1" noChangeArrowheads="1"/>
+                    </pic:cNvPicPr>
+                  </pic:nvPicPr>
+                  <pic:blipFill>
+                    <a:blip r:embed="rId15">
+                      <a:extLst>
+                        <a:ext uri="{28A0092B-C50C-407E-A947-70E740481C1C}">
+                          <a14:useLocalDpi xmlns:a14="http://schemas.microsoft.com/office/drawing/2010/main" val="0"/>
+                        </a:ext>
+                      </a:extLst>
+                    </a:blip>
+                    <a:srcRect/>
+                    <a:stretch>
+                      <a:fillRect/>
+                    </a:stretch>
+                  </pic:blipFill>
+                  <pic:spPr bwMode="auto">
+                    <a:xfrm>
+                      <a:off x="0" y="0"/>
+                      <a:ext cx="5942330" cy="6261735"/>
+                    </a:xfrm>
+                    <a:prstGeom prst="rect">
+                      <a:avLst/>
+                    </a:prstGeom>
+                    <a:noFill/>
+                    <a:ln>
+                      <a:noFill/>
+                    </a:ln>
+                  </pic:spPr>
+                </pic:pic>
+              </a:graphicData>
+            </a:graphic>
+          </wp:inline>
+        </w:drawing>
+      </w:r>
+    </w:p>
+    <w:p>
+      <w:pPr>
+        <w:rPr>
+          <w:rFonts w:ascii="Times New Roman" w:hAnsi="Times New Roman" w:cs="Times New Roman"/>
+          <w:sz w:val="24"/>
+          <w:szCs w:val="24"/>
+          <w:lang w:val="en-US"/>
+        </w:rPr>
+      </w:pPr>
+    </w:p>
+    <w:p>
+      <w:pPr>
+        <w:rPr>
+          <w:rFonts w:ascii="Times New Roman" w:hAnsi="Times New Roman" w:cs="Times New Roman"/>
+          <w:sz w:val="24"/>
+          <w:szCs w:val="24"/>
+          <w:lang w:val="en-US"/>
+        </w:rPr>
+      </w:pPr>
+    </w:p>
+    <w:p>
+      <w:pPr>
+        <w:rPr>
+          <w:rFonts w:ascii="Times New Roman" w:hAnsi="Times New Roman" w:cs="Times New Roman"/>
+          <w:sz w:val="24"/>
+          <w:szCs w:val="24"/>
+          <w:lang w:val="en-US"/>
+        </w:rPr>
+      </w:pPr>
+    </w:p>
+    <w:p>
+      <w:pPr>
+        <w:rPr>
+          <w:rFonts w:ascii="Times New Roman" w:hAnsi="Times New Roman" w:cs="Times New Roman"/>
+          <w:sz w:val="24"/>
+          <w:szCs w:val="24"/>
+          <w:lang w:val="en-US"/>
+        </w:rPr>
+      </w:pPr>
+    </w:p>
+    <w:p>
+      <w:pPr>
+        <w:rPr>
+          <w:rFonts w:ascii="Times New Roman" w:hAnsi="Times New Roman" w:cs="Times New Roman"/>
+          <w:sz w:val="24"/>
+          <w:szCs w:val="24"/>
+          <w:lang w:val="en-US"/>
+        </w:rPr>
+      </w:pPr>
+    </w:p>
+    <w:p>
+      <w:pPr>
+        <w:rPr>
+          <w:rFonts w:ascii="Times New Roman" w:hAnsi="Times New Roman" w:cs="Times New Roman"/>
+          <w:sz w:val="24"/>
+          <w:szCs w:val="24"/>
+          <w:lang w:val="en-US"/>
+        </w:rPr>
+      </w:pPr>
+    </w:p>
+    <w:p>
+      <w:pPr>
+        <w:rPr>
+          <w:rFonts w:ascii="Times New Roman" w:hAnsi="Times New Roman" w:cs="Times New Roman"/>
+          <w:sz w:val="24"/>
+          <w:szCs w:val="24"/>
+          <w:lang w:val="en-US"/>
+        </w:rPr>
+      </w:pPr>
+    </w:p>
+    <w:p>
+      <w:pPr>
+        <w:rPr>
+          <w:rFonts w:ascii="Times New Roman" w:hAnsi="Times New Roman" w:cs="Times New Roman"/>
+          <w:sz w:val="24"/>
+          <w:szCs w:val="24"/>
+          <w:lang w:val="en-US"/>
+        </w:rPr>
+      </w:pPr>
+    </w:p>
+    <w:p>
+      <w:pPr>
+        <w:rPr>
+          <w:rFonts w:ascii="Times New Roman" w:hAnsi="Times New Roman" w:cs="Times New Roman"/>
+          <w:sz w:val="24"/>
+          <w:szCs w:val="24"/>
+          <w:lang w:val="en-US"/>
+        </w:rPr>
+      </w:pPr>
+    </w:p>
+    <w:p>
+      <w:pPr>
+        <w:rPr>
+          <w:rFonts w:ascii="Times New Roman" w:hAnsi="Times New Roman" w:cs="Times New Roman"/>
+          <w:sz w:val="24"/>
+          <w:szCs w:val="24"/>
+          <w:lang w:val="en-US"/>
+        </w:rPr>
+      </w:pPr>
+    </w:p>
+    <w:p>
+      <w:pPr>
+        <w:rPr>
+          <w:rFonts w:ascii="Times New Roman" w:hAnsi="Times New Roman" w:cs="Times New Roman"/>
+          <w:b/>
+          <w:bCs/>
+          <w:sz w:val="24"/>
+          <w:szCs w:val="24"/>
+          <w:lang w:val="en-US"/>
+        </w:rPr>
+      </w:pPr>
+      <w:r>
+        <w:rPr>
+          <w:rFonts w:ascii="Times New Roman" w:hAnsi="Times New Roman" w:cs="Times New Roman"/>
+          <w:b/>
+          <w:bCs/>
+          <w:sz w:val="24"/>
+          <w:szCs w:val="24"/>
+          <w:lang w:val="en-US"/>
+        </w:rPr>
+        <w:lastRenderedPageBreak/>
+        <w:t>3 Main Service</w:t>
+      </w:r>
+    </w:p>
+    <w:p>
+      <w:pPr>
+        <w:rPr>
+          <w:rFonts w:ascii="Times New Roman" w:hAnsi="Times New Roman" w:cs="Times New Roman"/>
+          <w:sz w:val="24"/>
+          <w:szCs w:val="24"/>
+          <w:lang w:val="en-US"/>
+        </w:rPr>
+      </w:pPr>
+    </w:p>
+    <w:p>
+      <w:pPr>
+        <w:jc w:val="center"/>
+        <w:rPr>
+          <w:rFonts w:ascii="Times New Roman" w:hAnsi="Times New Roman" w:cs="Times New Roman"/>
+          <w:sz w:val="24"/>
+          <w:szCs w:val="24"/>
+          <w:lang w:val="en-US"/>
+        </w:rPr>
+      </w:pPr>
+      <w:r>
+        <w:rPr>
+          <w:noProof/>
+        </w:rPr>
+        <w:drawing>
+          <wp:inline distT="0" distB="0" distL="0" distR="0" wp14:anchorId="502FEF7C" wp14:editId="041CEC06">
+            <wp:extent cx="8526527" cy="5323840"/>
+            <wp:effectExtent l="953" t="0" r="9207" b="9208"/>
+            <wp:docPr id="1250040752" name="Рисунок 4"/>
+            <wp:cNvGraphicFramePr>
+              <a:graphicFrameLocks xmlns:a="http://schemas.openxmlformats.org/drawingml/2006/main" noChangeAspect="1"/>
+            </wp:cNvGraphicFramePr>
+            <a:graphic xmlns:a="http://schemas.openxmlformats.org/drawingml/2006/main">
+              <a:graphicData uri="http://schemas.openxmlformats.org/drawingml/2006/picture">
+                <pic:pic xmlns:pic="http://schemas.openxmlformats.org/drawingml/2006/picture">
+                  <pic:nvPicPr>
+                    <pic:cNvPr id="0" name="Picture 5"/>
+                    <pic:cNvPicPr>
+                      <a:picLocks noChangeAspect="1" noChangeArrowheads="1"/>
+                    </pic:cNvPicPr>
+                  </pic:nvPicPr>
+                  <pic:blipFill>
+                    <a:blip r:embed="rId16">
+                      <a:extLst>
+                        <a:ext uri="{28A0092B-C50C-407E-A947-70E740481C1C}">
+                          <a14:useLocalDpi xmlns:a14="http://schemas.microsoft.com/office/drawing/2010/main" val="0"/>
+                        </a:ext>
+                      </a:extLst>
+                    </a:blip>
+                    <a:srcRect/>
+                    <a:stretch>
+                      <a:fillRect/>
+                    </a:stretch>
+                  </pic:blipFill>
+                  <pic:spPr bwMode="auto">
+                    <a:xfrm rot="16200000">
+                      <a:off x="0" y="0"/>
+                      <a:ext cx="8538721" cy="5331453"/>
+                    </a:xfrm>
+                    <a:prstGeom prst="rect">
+                      <a:avLst/>
+                    </a:prstGeom>
+                    <a:noFill/>
+                    <a:ln>
+                      <a:noFill/>
+                    </a:ln>
+                  </pic:spPr>
+                </pic:pic>
+              </a:graphicData>
+            </a:graphic>
+          </wp:inline>
+        </w:drawing>
+      </w:r>
+    </w:p>
+    <w:p>
+      <w:pPr>
+        <w:rPr>
+          <w:lang w:val="en-US"/>
+        </w:rPr>
+      </w:pPr>
+    </w:p>
+    <w:p>
+      <w:pPr>
+        <w:rPr>
+          <w:rFonts w:ascii="Times New Roman" w:hAnsi="Times New Roman" w:cs="Times New Roman"/>
+          <w:b/>
+          <w:bCs/>
+          <w:sz w:val="24"/>
+          <w:szCs w:val="24"/>
+        </w:rPr>
+      </w:pPr>
+      <w:r>
+        <w:rPr>
+          <w:rFonts w:ascii="Times New Roman" w:hAnsi="Times New Roman" w:cs="Times New Roman"/>
+          <w:b/>
+          <w:bCs/>
+          <w:sz w:val="24"/>
+          <w:szCs w:val="24"/>
+          <w:lang w:val="en-US"/>
+        </w:rPr>
+        <w:lastRenderedPageBreak/>
+        <w:t xml:space="preserve">2 </w:t>
+      </w:r>
+      <w:proofErr w:type="spellStart"/>
+      <w:r>
+        <w:rPr>
+          <w:rFonts w:ascii="Times New Roman" w:hAnsi="Times New Roman" w:cs="Times New Roman"/>
+          <w:b/>
+          <w:bCs/>
+          <w:sz w:val="24"/>
+          <w:szCs w:val="24"/>
+        </w:rPr>
+        <w:t>Notification</w:t>
+      </w:r>
+      <w:proofErr w:type="spellEnd"/>
+      <w:r>
+        <w:rPr>
+          <w:rFonts w:ascii="Times New Roman" w:hAnsi="Times New Roman" w:cs="Times New Roman"/>
+          <w:b/>
+          <w:bCs/>
+          <w:sz w:val="24"/>
+          <w:szCs w:val="24"/>
+        </w:rPr>
+        <w:t xml:space="preserve"> Service</w:t>
+      </w:r>
+    </w:p>
+    <w:p>
+      <w:pPr>
+        <w:rPr>
+          <w:rFonts w:ascii="Times New Roman" w:hAnsi="Times New Roman" w:cs="Times New Roman"/>
+          <w:sz w:val="24"/>
+          <w:szCs w:val="24"/>
+          <w:lang w:val="en-US"/>
+        </w:rPr>
+      </w:pPr>
+    </w:p>
+    <w:p>
+      <w:pPr>
+        <w:rPr>
+          <w:lang w:val="en-US"/>
+        </w:rPr>
+      </w:pPr>
+      <w:r>
+        <w:rPr>
+          <w:noProof/>
+        </w:rPr>
+        <w:drawing>
+          <wp:inline distT="0" distB="0" distL="0" distR="0" wp14:anchorId="271F7F30" wp14:editId="7E5F2EB9">
+            <wp:extent cx="5942330" cy="3531870"/>
+            <wp:effectExtent l="0" t="0" r="1270" b="0"/>
+            <wp:docPr id="1348779308" name="Рисунок 3"/>
+            <wp:cNvGraphicFramePr>
+              <a:graphicFrameLocks xmlns:a="http://schemas.openxmlformats.org/drawingml/2006/main" noChangeAspect="1"/>
+            </wp:cNvGraphicFramePr>
+            <a:graphic xmlns:a="http://schemas.openxmlformats.org/drawingml/2006/main">
+              <a:graphicData uri="http://schemas.openxmlformats.org/drawingml/2006/picture">
+                <pic:pic xmlns:pic="http://schemas.openxmlformats.org/drawingml/2006/picture">
+                  <pic:nvPicPr>
+                    <pic:cNvPr id="0" name="Picture 3"/>
+                    <pic:cNvPicPr>
+                      <a:picLocks noChangeAspect="1" noChangeArrowheads="1"/>
+                    </pic:cNvPicPr>
+                  </pic:nvPicPr>
+                  <pic:blipFill>
+                    <a:blip r:embed="rId17">
+                      <a:extLst>
+                        <a:ext uri="{28A0092B-C50C-407E-A947-70E740481C1C}">
+                          <a14:useLocalDpi xmlns:a14="http://schemas.microsoft.com/office/drawing/2010/main" val="0"/>
+                        </a:ext>
+                      </a:extLst>
+                    </a:blip>
+                    <a:srcRect/>
+                    <a:stretch>
+                      <a:fillRect/>
+                    </a:stretch>
+                  </pic:blipFill>
+                  <pic:spPr bwMode="auto">
+                    <a:xfrm>
+                      <a:off x="0" y="0"/>
+                      <a:ext cx="5942330" cy="3531870"/>
+                    </a:xfrm>
+                    <a:prstGeom prst="rect">
+                      <a:avLst/>
+                    </a:prstGeom>
+                    <a:noFill/>
+                    <a:ln>
+                      <a:noFill/>
+                    </a:ln>
+                  </pic:spPr>
+                </pic:pic>
+              </a:graphicData>
+            </a:graphic>
+          </wp:inline>
+        </w:drawing>
+      </w:r>
     </w:p>
     <w:sectPr>
-      <w:footerReference w:type="default" r:id="rId15"/>
+      <w:footerReference w:type="default" r:id="rId18"/>
       <w:pgSz w:w="11910" w:h="16840"/>
       <w:pgMar w:top="1134" w:right="851" w:bottom="1134" w:left="1701" w:header="1134" w:footer="1134" w:gutter="0"/>
       <w:cols w:space="720"/>
@@ -7265,9 +8719,9 @@
 <file path=word/numbering.xml><?xml version="1.0" encoding="utf-8"?>
 <w:numbering xmlns:wpc="http://schemas.microsoft.com/office/word/2010/wordprocessingCanvas" xmlns:cx="http://schemas.microsoft.com/office/drawing/2014/chartex" xmlns:cx1="http://schemas.microsoft.com/office/drawing/2015/9/8/chartex" xmlns:cx2="http://schemas.microsoft.com/office/drawing/2015/10/21/chartex" xmlns:cx3="http://schemas.microsoft.com/office/drawing/2016/5/9/chartex" xmlns:cx4="http://schemas.microsoft.com/office/drawing/2016/5/10/chartex" xmlns:cx5="http://schemas.microsoft.com/office/drawing/2016/5/11/chartex" xmlns:cx6="http://schemas.microsoft.com/office/drawing/2016/5/12/chartex" xmlns:cx7="http://schemas.microsoft.com/office/drawing/2016/5/13/chartex" xmlns:cx8="http://schemas.microsoft.com/office/drawing/2016/5/14/chartex" xmlns:mc="http://schemas.openxmlformats.org/markup-compatibility/2006" xmlns:aink="http://schemas.microsoft.com/office/drawing/2016/ink" xmlns:am3d="http://schemas.microsoft.com/office/drawing/2017/model3d" xmlns:o="urn:schemas-microsoft-com:office:office" xmlns:oel="http://schemas.microsoft.com/office/2019/extlst" xmlns:r="http://schemas.openxmlformats.org/officeDocument/2006/relationships" xmlns:m="http://schemas.openxmlformats.org/officeDocument/2006/math" xmlns:v="urn:schemas-microsoft-com:vml" xmlns:wp14="http://schemas.microsoft.com/office/word/2010/wordprocessingDrawing" xmlns:wp="http://schemas.openxmlformats.org/drawingml/2006/wordprocessingDrawing" xmlns:w10="urn:schemas-microsoft-com:office:word" xmlns:w="http://schemas.openxmlformats.org/wordprocessingml/2006/main" xmlns:w14="http://schemas.microsoft.com/office/word/2010/wordml" xmlns:w15="http://schemas.microsoft.com/office/word/2012/wordml" xmlns:w16cex="http://schemas.microsoft.com/office/word/2018/wordml/cex" xmlns:w16cid="http://schemas.microsoft.com/office/word/2016/wordml/cid" xmlns:w16="http://schemas.microsoft.com/office/word/2018/wordml" xmlns:w16du="http://schemas.microsoft.com/office/word/2023/wordml/word16du" xmlns:w16sdtdh="http://schemas.microsoft.com/office/word/2020/wordml/sdtdatahash" xmlns:w16se="http://schemas.microsoft.com/office/word/2015/wordml/symex" xmlns:wpg="http://schemas.microsoft.com/office/word/2010/wordprocessingGroup" xmlns:wpi="http://schemas.microsoft.com/office/word/2010/wordprocessingInk" xmlns:wne="http://schemas.microsoft.com/office/word/2006/wordml" xmlns:wps="http://schemas.microsoft.com/office/word/2010/wordprocessingShape" mc:Ignorable="w14 w15 w16se w16cid w16 w16cex w16sdtdh w16du wp14">
   <w:abstractNum w:abstractNumId="0" w15:restartNumberingAfterBreak="0">
-    <w:nsid w:val="0F625A4B"/>
+    <w:nsid w:val="0A1C049D"/>
     <w:multiLevelType w:val="hybridMultilevel"/>
-    <w:tmpl w:val="726E7C48"/>
+    <w:tmpl w:val="37EE2286"/>
     <w:lvl w:ilvl="0" w:tplc="4BBAA336">
       <w:start w:val="1"/>
       <w:numFmt w:val="bullet"/>
@@ -7378,6 +8832,119 @@
     </w:lvl>
   </w:abstractNum>
   <w:abstractNum w:abstractNumId="1" w15:restartNumberingAfterBreak="0">
+    <w:nsid w:val="0F625A4B"/>
+    <w:multiLevelType w:val="hybridMultilevel"/>
+    <w:tmpl w:val="726E7C48"/>
+    <w:lvl w:ilvl="0" w:tplc="4BBAA336">
+      <w:start w:val="1"/>
+      <w:numFmt w:val="bullet"/>
+      <w:lvlText w:val=""/>
+      <w:lvlJc w:val="left"/>
+      <w:pPr>
+        <w:ind w:left="1068" w:hanging="360"/>
+      </w:pPr>
+      <w:rPr>
+        <w:rFonts w:ascii="Symbol" w:hAnsi="Symbol" w:hint="default"/>
+      </w:rPr>
+    </w:lvl>
+    <w:lvl w:ilvl="1" w:tplc="04190003" w:tentative="1">
+      <w:start w:val="1"/>
+      <w:numFmt w:val="bullet"/>
+      <w:lvlText w:val="o"/>
+      <w:lvlJc w:val="left"/>
+      <w:pPr>
+        <w:ind w:left="1788" w:hanging="360"/>
+      </w:pPr>
+      <w:rPr>
+        <w:rFonts w:ascii="Courier New" w:hAnsi="Courier New" w:cs="Courier New" w:hint="default"/>
+      </w:rPr>
+    </w:lvl>
+    <w:lvl w:ilvl="2" w:tplc="04190005" w:tentative="1">
+      <w:start w:val="1"/>
+      <w:numFmt w:val="bullet"/>
+      <w:lvlText w:val=""/>
+      <w:lvlJc w:val="left"/>
+      <w:pPr>
+        <w:ind w:left="2508" w:hanging="360"/>
+      </w:pPr>
+      <w:rPr>
+        <w:rFonts w:ascii="Wingdings" w:hAnsi="Wingdings" w:hint="default"/>
+      </w:rPr>
+    </w:lvl>
+    <w:lvl w:ilvl="3" w:tplc="04190001" w:tentative="1">
+      <w:start w:val="1"/>
+      <w:numFmt w:val="bullet"/>
+      <w:lvlText w:val=""/>
+      <w:lvlJc w:val="left"/>
+      <w:pPr>
+        <w:ind w:left="3228" w:hanging="360"/>
+      </w:pPr>
+      <w:rPr>
+        <w:rFonts w:ascii="Symbol" w:hAnsi="Symbol" w:hint="default"/>
+      </w:rPr>
+    </w:lvl>
+    <w:lvl w:ilvl="4" w:tplc="04190003" w:tentative="1">
+      <w:start w:val="1"/>
+      <w:numFmt w:val="bullet"/>
+      <w:lvlText w:val="o"/>
+      <w:lvlJc w:val="left"/>
+      <w:pPr>
+        <w:ind w:left="3948" w:hanging="360"/>
+      </w:pPr>
+      <w:rPr>
+        <w:rFonts w:ascii="Courier New" w:hAnsi="Courier New" w:cs="Courier New" w:hint="default"/>
+      </w:rPr>
+    </w:lvl>
+    <w:lvl w:ilvl="5" w:tplc="04190005" w:tentative="1">
+      <w:start w:val="1"/>
+      <w:numFmt w:val="bullet"/>
+      <w:lvlText w:val=""/>
+      <w:lvlJc w:val="left"/>
+      <w:pPr>
+        <w:ind w:left="4668" w:hanging="360"/>
+      </w:pPr>
+      <w:rPr>
+        <w:rFonts w:ascii="Wingdings" w:hAnsi="Wingdings" w:hint="default"/>
+      </w:rPr>
+    </w:lvl>
+    <w:lvl w:ilvl="6" w:tplc="04190001" w:tentative="1">
+      <w:start w:val="1"/>
+      <w:numFmt w:val="bullet"/>
+      <w:lvlText w:val=""/>
+      <w:lvlJc w:val="left"/>
+      <w:pPr>
+        <w:ind w:left="5388" w:hanging="360"/>
+      </w:pPr>
+      <w:rPr>
+        <w:rFonts w:ascii="Symbol" w:hAnsi="Symbol" w:hint="default"/>
+      </w:rPr>
+    </w:lvl>
+    <w:lvl w:ilvl="7" w:tplc="04190003" w:tentative="1">
+      <w:start w:val="1"/>
+      <w:numFmt w:val="bullet"/>
+      <w:lvlText w:val="o"/>
+      <w:lvlJc w:val="left"/>
+      <w:pPr>
+        <w:ind w:left="6108" w:hanging="360"/>
+      </w:pPr>
+      <w:rPr>
+        <w:rFonts w:ascii="Courier New" w:hAnsi="Courier New" w:cs="Courier New" w:hint="default"/>
+      </w:rPr>
+    </w:lvl>
+    <w:lvl w:ilvl="8" w:tplc="04190005" w:tentative="1">
+      <w:start w:val="1"/>
+      <w:numFmt w:val="bullet"/>
+      <w:lvlText w:val=""/>
+      <w:lvlJc w:val="left"/>
+      <w:pPr>
+        <w:ind w:left="6828" w:hanging="360"/>
+      </w:pPr>
+      <w:rPr>
+        <w:rFonts w:ascii="Wingdings" w:hAnsi="Wingdings" w:hint="default"/>
+      </w:rPr>
+    </w:lvl>
+  </w:abstractNum>
+  <w:abstractNum w:abstractNumId="2" w15:restartNumberingAfterBreak="0">
     <w:nsid w:val="187D365F"/>
     <w:multiLevelType w:val="hybridMultilevel"/>
     <w:tmpl w:val="CB480942"/>
@@ -7463,7 +9030,7 @@
       </w:pPr>
     </w:lvl>
   </w:abstractNum>
-  <w:abstractNum w:abstractNumId="2" w15:restartNumberingAfterBreak="0">
+  <w:abstractNum w:abstractNumId="3" w15:restartNumberingAfterBreak="0">
     <w:nsid w:val="449E2182"/>
     <w:multiLevelType w:val="multilevel"/>
     <w:tmpl w:val="4DB2197E"/>
@@ -7612,7 +9179,7 @@
       </w:rPr>
     </w:lvl>
   </w:abstractNum>
-  <w:abstractNum w:abstractNumId="3" w15:restartNumberingAfterBreak="0">
+  <w:abstractNum w:abstractNumId="4" w15:restartNumberingAfterBreak="0">
     <w:nsid w:val="44FC31DC"/>
     <w:multiLevelType w:val="multilevel"/>
     <w:tmpl w:val="E4807DA4"/>
@@ -7761,7 +9328,7 @@
       </w:rPr>
     </w:lvl>
   </w:abstractNum>
-  <w:abstractNum w:abstractNumId="4" w15:restartNumberingAfterBreak="0">
+  <w:abstractNum w:abstractNumId="5" w15:restartNumberingAfterBreak="0">
     <w:nsid w:val="462A040A"/>
     <w:multiLevelType w:val="hybridMultilevel"/>
     <w:tmpl w:val="A120EDA6"/>
@@ -7850,7 +9417,7 @@
       </w:pPr>
     </w:lvl>
   </w:abstractNum>
-  <w:abstractNum w:abstractNumId="5" w15:restartNumberingAfterBreak="0">
+  <w:abstractNum w:abstractNumId="6" w15:restartNumberingAfterBreak="0">
     <w:nsid w:val="514A55CD"/>
     <w:multiLevelType w:val="hybridMultilevel"/>
     <w:tmpl w:val="487E694C"/>
@@ -7936,7 +9503,7 @@
       </w:pPr>
     </w:lvl>
   </w:abstractNum>
-  <w:abstractNum w:abstractNumId="6" w15:restartNumberingAfterBreak="0">
+  <w:abstractNum w:abstractNumId="7" w15:restartNumberingAfterBreak="0">
     <w:nsid w:val="5D9B4D41"/>
     <w:multiLevelType w:val="hybridMultilevel"/>
     <w:tmpl w:val="B930E6DE"/>
@@ -8049,7 +9616,7 @@
       </w:rPr>
     </w:lvl>
   </w:abstractNum>
-  <w:abstractNum w:abstractNumId="7" w15:restartNumberingAfterBreak="0">
+  <w:abstractNum w:abstractNumId="8" w15:restartNumberingAfterBreak="0">
     <w:nsid w:val="5F823E82"/>
     <w:multiLevelType w:val="hybridMultilevel"/>
     <w:tmpl w:val="9C6A2E8E"/>
@@ -8135,7 +9702,7 @@
       </w:pPr>
     </w:lvl>
   </w:abstractNum>
-  <w:abstractNum w:abstractNumId="8" w15:restartNumberingAfterBreak="0">
+  <w:abstractNum w:abstractNumId="9" w15:restartNumberingAfterBreak="0">
     <w:nsid w:val="61DB60FA"/>
     <w:multiLevelType w:val="hybridMultilevel"/>
     <w:tmpl w:val="997CB36A"/>
@@ -8249,31 +9816,34 @@
     </w:lvl>
   </w:abstractNum>
   <w:num w:numId="1" w16cid:durableId="1540514300">
+    <w:abstractNumId w:val="6"/>
+  </w:num>
+  <w:num w:numId="2" w16cid:durableId="422066039">
+    <w:abstractNumId w:val="2"/>
+  </w:num>
+  <w:num w:numId="3" w16cid:durableId="1271670558">
+    <w:abstractNumId w:val="8"/>
+  </w:num>
+  <w:num w:numId="4" w16cid:durableId="1472744495">
     <w:abstractNumId w:val="5"/>
   </w:num>
-  <w:num w:numId="2" w16cid:durableId="422066039">
+  <w:num w:numId="5" w16cid:durableId="1035615454">
+    <w:abstractNumId w:val="9"/>
+  </w:num>
+  <w:num w:numId="6" w16cid:durableId="1182475853">
     <w:abstractNumId w:val="1"/>
   </w:num>
-  <w:num w:numId="3" w16cid:durableId="1271670558">
+  <w:num w:numId="7" w16cid:durableId="851183961">
+    <w:abstractNumId w:val="3"/>
+  </w:num>
+  <w:num w:numId="8" w16cid:durableId="1070350484">
+    <w:abstractNumId w:val="4"/>
+  </w:num>
+  <w:num w:numId="9" w16cid:durableId="1242063063">
     <w:abstractNumId w:val="7"/>
   </w:num>
-  <w:num w:numId="4" w16cid:durableId="1472744495">
-    <w:abstractNumId w:val="4"/>
-  </w:num>
-  <w:num w:numId="5" w16cid:durableId="1035615454">
-    <w:abstractNumId w:val="8"/>
-  </w:num>
-  <w:num w:numId="6" w16cid:durableId="1182475853">
+  <w:num w:numId="10" w16cid:durableId="1171720902">
     <w:abstractNumId w:val="0"/>
-  </w:num>
-  <w:num w:numId="7" w16cid:durableId="851183961">
-    <w:abstractNumId w:val="2"/>
-  </w:num>
-  <w:num w:numId="8" w16cid:durableId="1070350484">
-    <w:abstractNumId w:val="3"/>
-  </w:num>
-  <w:num w:numId="9" w16cid:durableId="1242063063">
-    <w:abstractNumId w:val="6"/>
   </w:num>
 </w:numbering>
 </file>
@@ -8706,6 +10276,29 @@
       <w:szCs w:val="32"/>
     </w:rPr>
   </w:style>
+  <w:style w:type="paragraph" w:styleId="2">
+    <w:name w:val="heading 2"/>
+    <w:basedOn w:val="a"/>
+    <w:next w:val="a"/>
+    <w:link w:val="20"/>
+    <w:uiPriority w:val="9"/>
+    <w:semiHidden/>
+    <w:unhideWhenUsed/>
+    <w:qFormat/>
+    <w:rsid w:val="00735AEA"/>
+    <w:pPr>
+      <w:keepNext/>
+      <w:keepLines/>
+      <w:spacing w:before="40"/>
+      <w:outlineLvl w:val="1"/>
+    </w:pPr>
+    <w:rPr>
+      <w:rFonts w:asciiTheme="majorHAnsi" w:eastAsiaTheme="majorEastAsia" w:hAnsiTheme="majorHAnsi" w:cstheme="majorBidi"/>
+      <w:color w:val="2F5496" w:themeColor="accent1" w:themeShade="BF"/>
+      <w:sz w:val="26"/>
+      <w:szCs w:val="26"/>
+    </w:rPr>
+  </w:style>
   <w:style w:type="character" w:default="1" w:styleId="a0">
     <w:name w:val="Default Paragraph Font"/>
     <w:uiPriority w:val="1"/>
@@ -8839,7 +10432,7 @@
       <w:shd w:val="clear" w:color="auto" w:fill="E1DFDD"/>
     </w:rPr>
   </w:style>
-  <w:style w:type="paragraph" w:styleId="2">
+  <w:style w:type="paragraph" w:styleId="21">
     <w:name w:val="toc 2"/>
     <w:basedOn w:val="a"/>
     <w:next w:val="a"/>
@@ -8875,6 +10468,23 @@
     <w:rPr>
       <w:rFonts w:ascii="Calibri" w:eastAsia="Calibri" w:hAnsi="Calibri" w:cs="Calibri"/>
       <w:kern w:val="0"/>
+      <w:lang w:eastAsia="ru-RU"/>
+      <w14:ligatures w14:val="none"/>
+    </w:rPr>
+  </w:style>
+  <w:style w:type="character" w:customStyle="1" w:styleId="20">
+    <w:name w:val="Заголовок 2 Знак"/>
+    <w:basedOn w:val="a0"/>
+    <w:link w:val="2"/>
+    <w:uiPriority w:val="9"/>
+    <w:semiHidden/>
+    <w:rsid w:val="00735AEA"/>
+    <w:rPr>
+      <w:rFonts w:asciiTheme="majorHAnsi" w:eastAsiaTheme="majorEastAsia" w:hAnsiTheme="majorHAnsi" w:cstheme="majorBidi"/>
+      <w:color w:val="2F5496" w:themeColor="accent1" w:themeShade="BF"/>
+      <w:kern w:val="0"/>
+      <w:sz w:val="26"/>
+      <w:szCs w:val="26"/>
       <w:lang w:eastAsia="ru-RU"/>
       <w14:ligatures w14:val="none"/>
     </w:rPr>

</xml_diff>

<commit_message>
added back and front work
</commit_message>
<xml_diff>
--- a/research-doc.docx
+++ b/research-doc.docx
@@ -37,7 +37,7 @@
                     <pic:cNvPicPr preferRelativeResize="0"/>
                   </pic:nvPicPr>
                   <pic:blipFill>
-                    <a:blip r:embed="rId7" cstate="print"/>
+                    <a:blip r:embed="rId8" cstate="print"/>
                     <a:srcRect/>
                     <a:stretch>
                       <a:fillRect/>
@@ -3765,7 +3765,7 @@
               <w:szCs w:val="28"/>
             </w:rPr>
           </w:pPr>
-          <w:hyperlink r:id="rId8" w:anchor="_Toc138116176" w:history="1">
+          <w:hyperlink r:id="rId9" w:anchor="_Toc138116176" w:history="1">
             <w:r>
               <w:rPr>
                 <w:rStyle w:val="a5"/>
@@ -3813,7 +3813,7 @@
               <w:u w:val="single"/>
             </w:rPr>
           </w:pPr>
-          <w:hyperlink r:id="rId9" w:anchor="_Toc138116177" w:history="1">
+          <w:hyperlink r:id="rId10" w:anchor="_Toc138116177" w:history="1">
             <w:r>
               <w:rPr>
                 <w:rStyle w:val="a5"/>
@@ -3860,7 +3860,7 @@
               <w:szCs w:val="28"/>
             </w:rPr>
           </w:pPr>
-          <w:hyperlink r:id="rId10" w:anchor="_Toc138116178" w:history="1">
+          <w:hyperlink r:id="rId11" w:anchor="_Toc138116178" w:history="1">
             <w:r>
               <w:rPr>
                 <w:rStyle w:val="a5"/>
@@ -3902,8 +3902,8 @@
           <w:pPr>
             <w:pStyle w:val="11"/>
             <w:rPr>
-              <w:rFonts w:ascii="Times New Roman" w:hAnsi="Times New Roman" w:cs="Times New Roman"/>
-              <w:bCs/>
+              <w:rFonts w:ascii="Times New Roman" w:eastAsiaTheme="minorEastAsia" w:hAnsi="Times New Roman" w:cs="Times New Roman"/>
+              <w:noProof/>
               <w:sz w:val="28"/>
               <w:szCs w:val="28"/>
             </w:rPr>
@@ -3917,6 +3917,60 @@
             </w:rPr>
             <w:fldChar w:fldCharType="end"/>
           </w:r>
+          <w:r>
+            <w:rPr>
+              <w:rFonts w:ascii="Times New Roman" w:eastAsia="Times New Roman" w:hAnsi="Times New Roman" w:cs="Times New Roman"/>
+              <w:noProof/>
+              <w:sz w:val="28"/>
+              <w:szCs w:val="28"/>
+            </w:rPr>
+            <w:t>ЗАКЛЮЧЕНИЕ</w:t>
+          </w:r>
+          <w:r>
+            <w:rPr>
+              <w:rFonts w:ascii="Times New Roman" w:hAnsi="Times New Roman" w:cs="Times New Roman"/>
+              <w:noProof/>
+              <w:webHidden/>
+              <w:sz w:val="28"/>
+              <w:szCs w:val="28"/>
+            </w:rPr>
+            <w:tab/>
+          </w:r>
+          <w:r>
+            <w:rPr>
+              <w:rStyle w:val="a5"/>
+              <w:rFonts w:ascii="Times New Roman" w:hAnsi="Times New Roman" w:cs="Times New Roman"/>
+              <w:noProof/>
+              <w:color w:val="auto"/>
+              <w:sz w:val="28"/>
+              <w:szCs w:val="28"/>
+              <w:u w:val="none"/>
+            </w:rPr>
+            <w:t>1</w:t>
+          </w:r>
+          <w:r>
+            <w:rPr>
+              <w:rStyle w:val="a5"/>
+              <w:rFonts w:ascii="Times New Roman" w:hAnsi="Times New Roman" w:cs="Times New Roman"/>
+              <w:noProof/>
+              <w:color w:val="auto"/>
+              <w:sz w:val="28"/>
+              <w:szCs w:val="28"/>
+              <w:u w:val="none"/>
+            </w:rPr>
+            <w:t>3</w:t>
+          </w:r>
+        </w:p>
+        <w:p>
+          <w:pPr>
+            <w:pStyle w:val="11"/>
+            <w:rPr>
+              <w:rFonts w:ascii="Times New Roman" w:hAnsi="Times New Roman" w:cs="Times New Roman"/>
+              <w:bCs/>
+              <w:sz w:val="28"/>
+              <w:szCs w:val="28"/>
+            </w:rPr>
+          </w:pPr>
           <w:r>
             <w:rPr>
               <w:rFonts w:ascii="Times New Roman" w:hAnsi="Times New Roman" w:cs="Times New Roman"/>
@@ -3934,6 +3988,15 @@
               <w:szCs w:val="28"/>
             </w:rPr>
             <w:tab/>
+          </w:r>
+          <w:r>
+            <w:rPr>
+              <w:rFonts w:ascii="Times New Roman" w:hAnsi="Times New Roman" w:cs="Times New Roman"/>
+              <w:bCs/>
+              <w:sz w:val="28"/>
+              <w:szCs w:val="28"/>
+            </w:rPr>
+            <w:t>14</w:t>
           </w:r>
         </w:p>
         <w:p>
@@ -3987,6 +4050,15 @@
             </w:rPr>
             <w:tab/>
           </w:r>
+          <w:r>
+            <w:rPr>
+              <w:rFonts w:ascii="Times New Roman" w:hAnsi="Times New Roman" w:cs="Times New Roman"/>
+              <w:bCs/>
+              <w:sz w:val="28"/>
+              <w:szCs w:val="28"/>
+            </w:rPr>
+            <w:t>15</w:t>
+          </w:r>
         </w:p>
         <w:p/>
         <w:p>
@@ -4027,8 +4099,8 @@
           <w:szCs w:val="28"/>
         </w:rPr>
         <w:sectPr>
-          <w:footerReference w:type="default" r:id="rId11"/>
-          <w:footerReference w:type="first" r:id="rId12"/>
+          <w:footerReference w:type="default" r:id="rId12"/>
+          <w:footerReference w:type="first" r:id="rId13"/>
           <w:pgSz w:w="11910" w:h="16840"/>
           <w:pgMar w:top="1134" w:right="851" w:bottom="1134" w:left="1701" w:header="0" w:footer="989" w:gutter="0"/>
           <w:pgNumType w:start="1"/>
@@ -4999,7 +5071,7 @@
           <w:noProof/>
         </w:rPr>
         <w:drawing>
-          <wp:inline distT="0" distB="0" distL="0" distR="0" wp14:anchorId="6F446351" wp14:editId="16E8D665">
+          <wp:inline distT="0" distB="0" distL="0" distR="0" wp14:anchorId="6F446351" wp14:editId="47A1012A">
             <wp:extent cx="5937521" cy="3826933"/>
             <wp:effectExtent l="0" t="0" r="6350" b="2540"/>
             <wp:docPr id="1132209507" name="Рисунок 2"/>
@@ -5016,7 +5088,7 @@
                     </pic:cNvPicPr>
                   </pic:nvPicPr>
                   <pic:blipFill>
-                    <a:blip r:embed="rId13" cstate="print">
+                    <a:blip r:embed="rId14" cstate="print">
                       <a:extLst>
                         <a:ext uri="{28A0092B-C50C-407E-A947-70E740481C1C}">
                           <a14:useLocalDpi xmlns:a14="http://schemas.microsoft.com/office/drawing/2010/main" val="0"/>
@@ -6193,7 +6265,7 @@
                     <pic:cNvPicPr/>
                   </pic:nvPicPr>
                   <pic:blipFill>
-                    <a:blip r:embed="rId14"/>
+                    <a:blip r:embed="rId15"/>
                     <a:stretch>
                       <a:fillRect/>
                     </a:stretch>
@@ -7531,15 +7603,7 @@
           <w:sz w:val="24"/>
           <w:szCs w:val="24"/>
         </w:rPr>
-        <w:t xml:space="preserve"> на преодоление ограничений существующих датасетов с помощью предоставления крупномасштабной коллекции данных с плотной аннотацией</w:t>
-      </w:r>
-      <w:r>
-        <w:rPr>
-          <w:rFonts w:ascii="Times New Roman" w:hAnsi="Times New Roman" w:cs="Times New Roman"/>
-          <w:sz w:val="24"/>
-          <w:szCs w:val="24"/>
-        </w:rPr>
-        <w:t xml:space="preserve"> </w:t>
+        <w:t xml:space="preserve"> на преодоление ограничений существующих датасетов с помощью предоставления крупномасштабной коллекции данных с плотной аннотацией </w:t>
       </w:r>
       <w:r>
         <w:rPr>
@@ -7673,15 +7737,7 @@
           <w:sz w:val="24"/>
           <w:szCs w:val="24"/>
         </w:rPr>
-        <w:t>[11]</w:t>
-      </w:r>
-      <w:r>
-        <w:rPr>
-          <w:rFonts w:ascii="Times New Roman" w:hAnsi="Times New Roman" w:cs="Times New Roman"/>
-          <w:sz w:val="24"/>
-          <w:szCs w:val="24"/>
-        </w:rPr>
-        <w:t>.</w:t>
+        <w:t>[11].</w:t>
       </w:r>
     </w:p>
     <w:p>
@@ -7759,7 +7815,6 @@
           <w:bCs/>
           <w:sz w:val="24"/>
           <w:szCs w:val="24"/>
-          <w:lang w:val="en-US"/>
         </w:rPr>
       </w:pPr>
       <w:r>
@@ -7869,28 +7924,1132 @@
         </w:rPr>
         <w:t xml:space="preserve">модуль: разработаны доменные сущности для базы данных, подключена поддержка </w:t>
       </w:r>
-    </w:p>
-    <w:p>
-      <w:pPr>
+      <w:r>
+        <w:rPr>
+          <w:rFonts w:ascii="Times New Roman" w:hAnsi="Times New Roman" w:cs="Times New Roman"/>
+          <w:sz w:val="24"/>
+          <w:szCs w:val="24"/>
+          <w:lang w:val="en-US"/>
+        </w:rPr>
+        <w:t>Entity</w:t>
+      </w:r>
+      <w:r>
+        <w:rPr>
+          <w:rFonts w:ascii="Times New Roman" w:hAnsi="Times New Roman" w:cs="Times New Roman"/>
+          <w:sz w:val="24"/>
+          <w:szCs w:val="24"/>
+        </w:rPr>
+        <w:t xml:space="preserve"> </w:t>
+      </w:r>
+      <w:r>
+        <w:rPr>
+          <w:rFonts w:ascii="Times New Roman" w:hAnsi="Times New Roman" w:cs="Times New Roman"/>
+          <w:sz w:val="24"/>
+          <w:szCs w:val="24"/>
+          <w:lang w:val="en-US"/>
+        </w:rPr>
+        <w:t>Framework</w:t>
+      </w:r>
+      <w:r>
+        <w:rPr>
+          <w:rFonts w:ascii="Times New Roman" w:hAnsi="Times New Roman" w:cs="Times New Roman"/>
+          <w:sz w:val="24"/>
+          <w:szCs w:val="24"/>
+        </w:rPr>
+        <w:t xml:space="preserve"> </w:t>
+      </w:r>
+      <w:r>
+        <w:rPr>
+          <w:rFonts w:ascii="Times New Roman" w:hAnsi="Times New Roman" w:cs="Times New Roman"/>
+          <w:sz w:val="24"/>
+          <w:szCs w:val="24"/>
+          <w:lang w:val="en-US"/>
+        </w:rPr>
+        <w:t>Core</w:t>
+      </w:r>
+      <w:r>
+        <w:rPr>
+          <w:rFonts w:ascii="Times New Roman" w:hAnsi="Times New Roman" w:cs="Times New Roman"/>
+          <w:sz w:val="24"/>
+          <w:szCs w:val="24"/>
+        </w:rPr>
+        <w:t xml:space="preserve">, </w:t>
+      </w:r>
+      <w:r>
+        <w:rPr>
+          <w:rFonts w:ascii="Times New Roman" w:hAnsi="Times New Roman" w:cs="Times New Roman"/>
+          <w:sz w:val="24"/>
+          <w:szCs w:val="24"/>
+        </w:rPr>
+        <w:t xml:space="preserve">добавлены клиенты </w:t>
+      </w:r>
+      <w:r>
+        <w:rPr>
+          <w:rFonts w:ascii="Times New Roman" w:hAnsi="Times New Roman" w:cs="Times New Roman"/>
+          <w:sz w:val="24"/>
+          <w:szCs w:val="24"/>
+          <w:lang w:val="en-US"/>
+        </w:rPr>
+        <w:t>S</w:t>
+      </w:r>
+      <w:r>
+        <w:rPr>
+          <w:rFonts w:ascii="Times New Roman" w:hAnsi="Times New Roman" w:cs="Times New Roman"/>
+          <w:sz w:val="24"/>
+          <w:szCs w:val="24"/>
+        </w:rPr>
+        <w:t xml:space="preserve">3 </w:t>
+      </w:r>
+      <w:r>
+        <w:rPr>
+          <w:rFonts w:ascii="Times New Roman" w:hAnsi="Times New Roman" w:cs="Times New Roman"/>
+          <w:sz w:val="24"/>
+          <w:szCs w:val="24"/>
+        </w:rPr>
+        <w:t xml:space="preserve">и </w:t>
+      </w:r>
+      <w:r>
+        <w:rPr>
+          <w:rFonts w:ascii="Times New Roman" w:hAnsi="Times New Roman" w:cs="Times New Roman"/>
+          <w:sz w:val="24"/>
+          <w:szCs w:val="24"/>
+          <w:lang w:val="en-US"/>
+        </w:rPr>
+        <w:t>Kafka</w:t>
+      </w:r>
+      <w:r>
+        <w:rPr>
+          <w:rFonts w:ascii="Times New Roman" w:hAnsi="Times New Roman" w:cs="Times New Roman"/>
+          <w:sz w:val="24"/>
+          <w:szCs w:val="24"/>
+        </w:rPr>
+        <w:t>;</w:t>
+      </w:r>
+    </w:p>
+    <w:p>
+      <w:pPr>
+        <w:pStyle w:val="a3"/>
+        <w:numPr>
+          <w:ilvl w:val="0"/>
+          <w:numId w:val="12"/>
+        </w:numPr>
         <w:spacing w:line="360" w:lineRule="auto"/>
         <w:jc w:val="both"/>
         <w:rPr>
           <w:rFonts w:ascii="Times New Roman" w:hAnsi="Times New Roman" w:cs="Times New Roman"/>
+          <w:sz w:val="24"/>
+          <w:szCs w:val="24"/>
+        </w:rPr>
+      </w:pPr>
+      <w:r>
+        <w:rPr>
+          <w:rFonts w:ascii="Times New Roman" w:hAnsi="Times New Roman" w:cs="Times New Roman"/>
+          <w:sz w:val="24"/>
+          <w:szCs w:val="24"/>
+          <w:lang w:val="en-US"/>
+        </w:rPr>
+        <w:t>Auth</w:t>
+      </w:r>
+      <w:r>
+        <w:rPr>
+          <w:rFonts w:ascii="Times New Roman" w:hAnsi="Times New Roman" w:cs="Times New Roman"/>
+          <w:sz w:val="24"/>
+          <w:szCs w:val="24"/>
+        </w:rPr>
+        <w:t xml:space="preserve"> </w:t>
+      </w:r>
+      <w:r>
+        <w:rPr>
+          <w:rFonts w:ascii="Times New Roman" w:hAnsi="Times New Roman" w:cs="Times New Roman"/>
+          <w:sz w:val="24"/>
+          <w:szCs w:val="24"/>
+          <w:lang w:val="en-US"/>
+        </w:rPr>
+        <w:t>Service</w:t>
+      </w:r>
+      <w:r>
+        <w:rPr>
+          <w:rFonts w:ascii="Times New Roman" w:hAnsi="Times New Roman" w:cs="Times New Roman"/>
+          <w:sz w:val="24"/>
+          <w:szCs w:val="24"/>
+        </w:rPr>
+        <w:t xml:space="preserve">: </w:t>
+      </w:r>
+      <w:r>
+        <w:rPr>
+          <w:rFonts w:ascii="Times New Roman" w:hAnsi="Times New Roman" w:cs="Times New Roman"/>
+          <w:sz w:val="24"/>
+          <w:szCs w:val="24"/>
+        </w:rPr>
+        <w:t>произведён</w:t>
+      </w:r>
+      <w:r>
+        <w:rPr>
+          <w:rFonts w:ascii="Times New Roman" w:hAnsi="Times New Roman" w:cs="Times New Roman"/>
+          <w:sz w:val="24"/>
+          <w:szCs w:val="24"/>
+        </w:rPr>
+        <w:t xml:space="preserve"> </w:t>
+      </w:r>
+      <w:proofErr w:type="spellStart"/>
+      <w:r>
+        <w:rPr>
+          <w:rFonts w:ascii="Times New Roman" w:hAnsi="Times New Roman" w:cs="Times New Roman"/>
+          <w:sz w:val="24"/>
+          <w:szCs w:val="24"/>
+        </w:rPr>
+        <w:t>сетап</w:t>
+      </w:r>
+      <w:proofErr w:type="spellEnd"/>
+      <w:r>
+        <w:rPr>
+          <w:rFonts w:ascii="Times New Roman" w:hAnsi="Times New Roman" w:cs="Times New Roman"/>
+          <w:sz w:val="24"/>
+          <w:szCs w:val="24"/>
+        </w:rPr>
+        <w:t xml:space="preserve"> </w:t>
+      </w:r>
+      <w:r>
+        <w:rPr>
+          <w:rFonts w:ascii="Times New Roman" w:hAnsi="Times New Roman" w:cs="Times New Roman"/>
+          <w:sz w:val="24"/>
+          <w:szCs w:val="24"/>
+        </w:rPr>
+        <w:t xml:space="preserve">репозитория, добавлена поддержка </w:t>
+      </w:r>
+      <w:r>
+        <w:rPr>
+          <w:rFonts w:ascii="Times New Roman" w:hAnsi="Times New Roman" w:cs="Times New Roman"/>
+          <w:sz w:val="24"/>
+          <w:szCs w:val="24"/>
+          <w:lang w:val="en-US"/>
+        </w:rPr>
+        <w:t>Entity</w:t>
+      </w:r>
+      <w:r>
+        <w:rPr>
+          <w:rFonts w:ascii="Times New Roman" w:hAnsi="Times New Roman" w:cs="Times New Roman"/>
+          <w:sz w:val="24"/>
+          <w:szCs w:val="24"/>
+        </w:rPr>
+        <w:t xml:space="preserve"> </w:t>
+      </w:r>
+      <w:r>
+        <w:rPr>
+          <w:rFonts w:ascii="Times New Roman" w:hAnsi="Times New Roman" w:cs="Times New Roman"/>
+          <w:sz w:val="24"/>
+          <w:szCs w:val="24"/>
+          <w:lang w:val="en-US"/>
+        </w:rPr>
+        <w:t>Framework</w:t>
+      </w:r>
+      <w:r>
+        <w:rPr>
+          <w:rFonts w:ascii="Times New Roman" w:hAnsi="Times New Roman" w:cs="Times New Roman"/>
+          <w:sz w:val="24"/>
+          <w:szCs w:val="24"/>
+        </w:rPr>
+        <w:t xml:space="preserve"> </w:t>
+      </w:r>
+      <w:r>
+        <w:rPr>
+          <w:rFonts w:ascii="Times New Roman" w:hAnsi="Times New Roman" w:cs="Times New Roman"/>
+          <w:sz w:val="24"/>
+          <w:szCs w:val="24"/>
+          <w:lang w:val="en-US"/>
+        </w:rPr>
+        <w:t>Core</w:t>
+      </w:r>
+      <w:r>
+        <w:rPr>
+          <w:rFonts w:ascii="Times New Roman" w:hAnsi="Times New Roman" w:cs="Times New Roman"/>
+          <w:sz w:val="24"/>
+          <w:szCs w:val="24"/>
+        </w:rPr>
+        <w:t>, реализованы обработчики регистрации пользователей, обновления и получения информации о них</w:t>
+      </w:r>
+      <w:r>
+        <w:rPr>
+          <w:rFonts w:ascii="Times New Roman" w:hAnsi="Times New Roman" w:cs="Times New Roman"/>
+          <w:sz w:val="24"/>
+          <w:szCs w:val="24"/>
+        </w:rPr>
+        <w:t>;</w:t>
+      </w:r>
+    </w:p>
+    <w:p>
+      <w:pPr>
+        <w:pStyle w:val="a3"/>
+        <w:numPr>
+          <w:ilvl w:val="0"/>
+          <w:numId w:val="12"/>
+        </w:numPr>
+        <w:spacing w:line="360" w:lineRule="auto"/>
+        <w:jc w:val="both"/>
+        <w:rPr>
+          <w:rFonts w:ascii="Times New Roman" w:hAnsi="Times New Roman" w:cs="Times New Roman"/>
+          <w:sz w:val="24"/>
+          <w:szCs w:val="24"/>
+        </w:rPr>
+      </w:pPr>
+      <w:r>
+        <w:rPr>
+          <w:rFonts w:ascii="Times New Roman" w:hAnsi="Times New Roman" w:cs="Times New Roman"/>
+          <w:sz w:val="24"/>
+          <w:szCs w:val="24"/>
+          <w:lang w:val="en-US"/>
+        </w:rPr>
+        <w:t>Notification</w:t>
+      </w:r>
+      <w:r>
+        <w:rPr>
+          <w:rFonts w:ascii="Times New Roman" w:hAnsi="Times New Roman" w:cs="Times New Roman"/>
+          <w:sz w:val="24"/>
+          <w:szCs w:val="24"/>
+        </w:rPr>
+        <w:t xml:space="preserve"> </w:t>
+      </w:r>
+      <w:r>
+        <w:rPr>
+          <w:rFonts w:ascii="Times New Roman" w:hAnsi="Times New Roman" w:cs="Times New Roman"/>
+          <w:sz w:val="24"/>
+          <w:szCs w:val="24"/>
+          <w:lang w:val="en-US"/>
+        </w:rPr>
+        <w:t>Service</w:t>
+      </w:r>
+      <w:r>
+        <w:rPr>
+          <w:rFonts w:ascii="Times New Roman" w:hAnsi="Times New Roman" w:cs="Times New Roman"/>
+          <w:sz w:val="24"/>
+          <w:szCs w:val="24"/>
+        </w:rPr>
+        <w:t xml:space="preserve">: </w:t>
+      </w:r>
+      <w:r>
+        <w:rPr>
+          <w:rFonts w:ascii="Times New Roman" w:hAnsi="Times New Roman" w:cs="Times New Roman"/>
+          <w:sz w:val="24"/>
+          <w:szCs w:val="24"/>
+        </w:rPr>
+        <w:t>реализована первичная структура сервиса обработки уведомлений</w:t>
+      </w:r>
+      <w:r>
+        <w:rPr>
+          <w:rFonts w:ascii="Times New Roman" w:hAnsi="Times New Roman" w:cs="Times New Roman"/>
+          <w:sz w:val="24"/>
+          <w:szCs w:val="24"/>
+        </w:rPr>
+        <w:t xml:space="preserve"> с использованием </w:t>
+      </w:r>
+      <w:r>
+        <w:rPr>
+          <w:rFonts w:ascii="Times New Roman" w:hAnsi="Times New Roman" w:cs="Times New Roman"/>
+          <w:sz w:val="24"/>
+          <w:szCs w:val="24"/>
+          <w:lang w:val="en-US"/>
+        </w:rPr>
+        <w:t>Spring</w:t>
+      </w:r>
+      <w:r>
+        <w:rPr>
+          <w:rFonts w:ascii="Times New Roman" w:hAnsi="Times New Roman" w:cs="Times New Roman"/>
+          <w:sz w:val="24"/>
+          <w:szCs w:val="24"/>
+        </w:rPr>
+        <w:t xml:space="preserve"> </w:t>
+      </w:r>
+      <w:r>
+        <w:rPr>
+          <w:rFonts w:ascii="Times New Roman" w:hAnsi="Times New Roman" w:cs="Times New Roman"/>
+          <w:sz w:val="24"/>
+          <w:szCs w:val="24"/>
+          <w:lang w:val="en-US"/>
+        </w:rPr>
+        <w:t>Boot</w:t>
+      </w:r>
+      <w:r>
+        <w:rPr>
+          <w:rFonts w:ascii="Times New Roman" w:hAnsi="Times New Roman" w:cs="Times New Roman"/>
+          <w:sz w:val="24"/>
+          <w:szCs w:val="24"/>
+        </w:rPr>
+        <w:t xml:space="preserve"> </w:t>
+      </w:r>
+      <w:r>
+        <w:rPr>
+          <w:rFonts w:ascii="Times New Roman" w:hAnsi="Times New Roman" w:cs="Times New Roman"/>
+          <w:sz w:val="24"/>
+          <w:szCs w:val="24"/>
+        </w:rPr>
+        <w:t xml:space="preserve">для запуска сервиса, </w:t>
+      </w:r>
+      <w:r>
+        <w:rPr>
+          <w:rFonts w:ascii="Times New Roman" w:hAnsi="Times New Roman" w:cs="Times New Roman"/>
+          <w:sz w:val="24"/>
+          <w:szCs w:val="24"/>
+          <w:lang w:val="en-US"/>
+        </w:rPr>
+        <w:t>REST</w:t>
+      </w:r>
+      <w:r>
+        <w:rPr>
+          <w:rFonts w:ascii="Times New Roman" w:hAnsi="Times New Roman" w:cs="Times New Roman"/>
+          <w:sz w:val="24"/>
+          <w:szCs w:val="24"/>
+        </w:rPr>
+        <w:t xml:space="preserve"> </w:t>
+      </w:r>
+      <w:r>
+        <w:rPr>
+          <w:rFonts w:ascii="Times New Roman" w:hAnsi="Times New Roman" w:cs="Times New Roman"/>
+          <w:sz w:val="24"/>
+          <w:szCs w:val="24"/>
+          <w:lang w:val="en-US"/>
+        </w:rPr>
+        <w:t>API</w:t>
+      </w:r>
+      <w:r>
+        <w:rPr>
+          <w:rFonts w:ascii="Times New Roman" w:hAnsi="Times New Roman" w:cs="Times New Roman"/>
+          <w:sz w:val="24"/>
+          <w:szCs w:val="24"/>
+        </w:rPr>
+        <w:t xml:space="preserve"> </w:t>
+      </w:r>
+      <w:r>
+        <w:rPr>
+          <w:rFonts w:ascii="Times New Roman" w:hAnsi="Times New Roman" w:cs="Times New Roman"/>
+          <w:sz w:val="24"/>
+          <w:szCs w:val="24"/>
+        </w:rPr>
+        <w:t xml:space="preserve">для организации контроллера, </w:t>
+      </w:r>
+      <w:r>
+        <w:rPr>
+          <w:rFonts w:ascii="Times New Roman" w:hAnsi="Times New Roman" w:cs="Times New Roman"/>
+          <w:sz w:val="24"/>
+          <w:szCs w:val="24"/>
+          <w:lang w:val="en-US"/>
+        </w:rPr>
+        <w:t>Kafka</w:t>
+      </w:r>
+      <w:r>
+        <w:rPr>
+          <w:rFonts w:ascii="Times New Roman" w:hAnsi="Times New Roman" w:cs="Times New Roman"/>
+          <w:sz w:val="24"/>
+          <w:szCs w:val="24"/>
+        </w:rPr>
+        <w:t xml:space="preserve"> </w:t>
+      </w:r>
+      <w:r>
+        <w:rPr>
+          <w:rFonts w:ascii="Times New Roman" w:hAnsi="Times New Roman" w:cs="Times New Roman"/>
+          <w:sz w:val="24"/>
+          <w:szCs w:val="24"/>
+        </w:rPr>
+        <w:t xml:space="preserve">для обработки сообщений и </w:t>
+      </w:r>
+      <w:r>
+        <w:rPr>
+          <w:rFonts w:ascii="Times New Roman" w:hAnsi="Times New Roman" w:cs="Times New Roman"/>
+          <w:sz w:val="24"/>
+          <w:szCs w:val="24"/>
+          <w:lang w:val="en-US"/>
+        </w:rPr>
+        <w:t>JPA</w:t>
+      </w:r>
+      <w:r>
+        <w:rPr>
+          <w:rFonts w:ascii="Times New Roman" w:hAnsi="Times New Roman" w:cs="Times New Roman"/>
+          <w:sz w:val="24"/>
+          <w:szCs w:val="24"/>
+        </w:rPr>
+        <w:t>-</w:t>
+      </w:r>
+      <w:r>
+        <w:rPr>
+          <w:rFonts w:ascii="Times New Roman" w:hAnsi="Times New Roman" w:cs="Times New Roman"/>
+          <w:sz w:val="24"/>
+          <w:szCs w:val="24"/>
+          <w:lang w:val="en-US"/>
+        </w:rPr>
+        <w:t>Entity</w:t>
+      </w:r>
+      <w:r>
+        <w:rPr>
+          <w:rFonts w:ascii="Times New Roman" w:hAnsi="Times New Roman" w:cs="Times New Roman"/>
+          <w:sz w:val="24"/>
+          <w:szCs w:val="24"/>
+        </w:rPr>
+        <w:t xml:space="preserve"> </w:t>
+      </w:r>
+      <w:r>
+        <w:rPr>
+          <w:rFonts w:ascii="Times New Roman" w:hAnsi="Times New Roman" w:cs="Times New Roman"/>
+          <w:sz w:val="24"/>
+          <w:szCs w:val="24"/>
+        </w:rPr>
+        <w:t>для работы с базой данных.</w:t>
+      </w:r>
+    </w:p>
+    <w:p>
+      <w:pPr>
+        <w:spacing w:line="360" w:lineRule="auto"/>
+        <w:ind w:left="708"/>
+        <w:jc w:val="both"/>
+        <w:rPr>
+          <w:rFonts w:ascii="Times New Roman" w:hAnsi="Times New Roman" w:cs="Times New Roman"/>
+          <w:sz w:val="24"/>
+          <w:szCs w:val="24"/>
+        </w:rPr>
+      </w:pPr>
+    </w:p>
+    <w:p>
+      <w:pPr>
+        <w:spacing w:line="360" w:lineRule="auto"/>
+        <w:ind w:left="708"/>
+        <w:jc w:val="both"/>
+        <w:rPr>
+          <w:rFonts w:ascii="Times New Roman" w:hAnsi="Times New Roman" w:cs="Times New Roman"/>
           <w:b/>
           <w:bCs/>
           <w:sz w:val="24"/>
           <w:szCs w:val="24"/>
-        </w:rPr>
-      </w:pPr>
-    </w:p>
-    <w:p>
-      <w:pPr>
+          <w:lang w:val="en-US"/>
+        </w:rPr>
+      </w:pPr>
+      <w:r>
+        <w:rPr>
+          <w:rFonts w:ascii="Times New Roman" w:hAnsi="Times New Roman" w:cs="Times New Roman"/>
+          <w:b/>
+          <w:bCs/>
+          <w:sz w:val="24"/>
+          <w:szCs w:val="24"/>
+        </w:rPr>
+        <w:t xml:space="preserve">3 </w:t>
+      </w:r>
+      <w:r>
+        <w:rPr>
+          <w:rFonts w:ascii="Times New Roman" w:hAnsi="Times New Roman" w:cs="Times New Roman"/>
+          <w:b/>
+          <w:bCs/>
+          <w:sz w:val="24"/>
+          <w:szCs w:val="24"/>
+          <w:lang w:val="en-US"/>
+        </w:rPr>
+        <w:t>Frontend</w:t>
+      </w:r>
+    </w:p>
+    <w:p>
+      <w:pPr>
+        <w:spacing w:line="360" w:lineRule="auto"/>
+        <w:ind w:firstLine="708"/>
+        <w:jc w:val="both"/>
+        <w:rPr>
+          <w:rFonts w:ascii="Times New Roman" w:hAnsi="Times New Roman" w:cs="Times New Roman"/>
+          <w:sz w:val="24"/>
+          <w:szCs w:val="24"/>
+        </w:rPr>
+      </w:pPr>
+      <w:r>
+        <w:rPr>
+          <w:rFonts w:ascii="Times New Roman" w:hAnsi="Times New Roman" w:cs="Times New Roman"/>
+          <w:sz w:val="24"/>
+          <w:szCs w:val="24"/>
+        </w:rPr>
+        <w:t>В рамках разработки пользовательского интерфейса</w:t>
+      </w:r>
+      <w:r>
+        <w:rPr>
+          <w:rFonts w:ascii="Times New Roman" w:hAnsi="Times New Roman" w:cs="Times New Roman"/>
+          <w:sz w:val="24"/>
+          <w:szCs w:val="24"/>
+        </w:rPr>
+        <w:t xml:space="preserve"> была</w:t>
+      </w:r>
+      <w:r>
+        <w:rPr>
+          <w:rFonts w:ascii="Times New Roman" w:hAnsi="Times New Roman" w:cs="Times New Roman"/>
+          <w:sz w:val="24"/>
+          <w:szCs w:val="24"/>
+        </w:rPr>
+        <w:t xml:space="preserve"> создана базовая структура репозитория для последующей работы с </w:t>
+      </w:r>
+      <w:r>
+        <w:rPr>
+          <w:rFonts w:ascii="Times New Roman" w:hAnsi="Times New Roman" w:cs="Times New Roman"/>
+          <w:sz w:val="24"/>
+          <w:szCs w:val="24"/>
+          <w:lang w:val="en-US"/>
+        </w:rPr>
+        <w:t>next</w:t>
+      </w:r>
+      <w:r>
+        <w:rPr>
+          <w:rFonts w:ascii="Times New Roman" w:hAnsi="Times New Roman" w:cs="Times New Roman"/>
+          <w:sz w:val="24"/>
+          <w:szCs w:val="24"/>
+        </w:rPr>
+        <w:t>.</w:t>
+      </w:r>
+      <w:r>
+        <w:rPr>
+          <w:rFonts w:ascii="Times New Roman" w:hAnsi="Times New Roman" w:cs="Times New Roman"/>
+          <w:sz w:val="24"/>
+          <w:szCs w:val="24"/>
+          <w:lang w:val="en-US"/>
+        </w:rPr>
+        <w:t>js</w:t>
+      </w:r>
+      <w:r>
+        <w:rPr>
+          <w:rFonts w:ascii="Times New Roman" w:hAnsi="Times New Roman" w:cs="Times New Roman"/>
+          <w:sz w:val="24"/>
+          <w:szCs w:val="24"/>
+        </w:rPr>
+        <w:t xml:space="preserve">, </w:t>
+      </w:r>
+      <w:r>
+        <w:rPr>
+          <w:rFonts w:ascii="Times New Roman" w:hAnsi="Times New Roman" w:cs="Times New Roman"/>
+          <w:sz w:val="24"/>
+          <w:szCs w:val="24"/>
+        </w:rPr>
+        <w:t xml:space="preserve">а также </w:t>
+      </w:r>
+      <w:r>
+        <w:rPr>
+          <w:rFonts w:ascii="Times New Roman" w:hAnsi="Times New Roman" w:cs="Times New Roman"/>
+          <w:sz w:val="24"/>
+          <w:szCs w:val="24"/>
+        </w:rPr>
+        <w:t>проработан дизайн основных страниц приложения:</w:t>
+      </w:r>
+    </w:p>
+    <w:p>
+      <w:pPr>
+        <w:pStyle w:val="a3"/>
+        <w:numPr>
+          <w:ilvl w:val="0"/>
+          <w:numId w:val="13"/>
+        </w:numPr>
         <w:spacing w:line="360" w:lineRule="auto"/>
         <w:jc w:val="both"/>
         <w:rPr>
           <w:rFonts w:ascii="Times New Roman" w:hAnsi="Times New Roman" w:cs="Times New Roman"/>
+          <w:sz w:val="24"/>
+          <w:szCs w:val="24"/>
+        </w:rPr>
+      </w:pPr>
+      <w:r>
+        <w:rPr>
+          <w:rFonts w:ascii="Times New Roman" w:hAnsi="Times New Roman" w:cs="Times New Roman"/>
+          <w:sz w:val="24"/>
+          <w:szCs w:val="24"/>
+        </w:rPr>
+        <w:t>главная страница (рисунок 3);</w:t>
+      </w:r>
+    </w:p>
+    <w:p>
+      <w:pPr>
+        <w:pStyle w:val="a3"/>
+        <w:numPr>
+          <w:ilvl w:val="0"/>
+          <w:numId w:val="13"/>
+        </w:numPr>
+        <w:spacing w:line="360" w:lineRule="auto"/>
+        <w:jc w:val="both"/>
+        <w:rPr>
+          <w:rFonts w:ascii="Times New Roman" w:hAnsi="Times New Roman" w:cs="Times New Roman"/>
+          <w:sz w:val="24"/>
+          <w:szCs w:val="24"/>
+        </w:rPr>
+      </w:pPr>
+      <w:r>
+        <w:rPr>
+          <w:rFonts w:ascii="Times New Roman" w:hAnsi="Times New Roman" w:cs="Times New Roman"/>
+          <w:sz w:val="24"/>
+          <w:szCs w:val="24"/>
+        </w:rPr>
+        <w:t xml:space="preserve">страницы профиля </w:t>
+      </w:r>
+      <w:r>
+        <w:rPr>
+          <w:rFonts w:ascii="Times New Roman" w:hAnsi="Times New Roman" w:cs="Times New Roman"/>
+          <w:sz w:val="24"/>
+          <w:szCs w:val="24"/>
+        </w:rPr>
+        <w:t xml:space="preserve">(рисунок 4) </w:t>
+      </w:r>
+      <w:r>
+        <w:rPr>
+          <w:rFonts w:ascii="Times New Roman" w:hAnsi="Times New Roman" w:cs="Times New Roman"/>
+          <w:sz w:val="24"/>
+          <w:szCs w:val="24"/>
+        </w:rPr>
+        <w:t>и уведомлений;</w:t>
+      </w:r>
+    </w:p>
+    <w:p>
+      <w:pPr>
+        <w:pStyle w:val="a3"/>
+        <w:numPr>
+          <w:ilvl w:val="0"/>
+          <w:numId w:val="13"/>
+        </w:numPr>
+        <w:spacing w:line="360" w:lineRule="auto"/>
+        <w:jc w:val="both"/>
+        <w:rPr>
+          <w:rFonts w:ascii="Times New Roman" w:hAnsi="Times New Roman" w:cs="Times New Roman"/>
+          <w:sz w:val="24"/>
+          <w:szCs w:val="24"/>
+        </w:rPr>
+      </w:pPr>
+      <w:r>
+        <w:rPr>
+          <w:rFonts w:ascii="Times New Roman" w:hAnsi="Times New Roman" w:cs="Times New Roman"/>
+          <w:sz w:val="24"/>
+          <w:szCs w:val="24"/>
+        </w:rPr>
+        <w:t>страница входа;</w:t>
+      </w:r>
+    </w:p>
+    <w:p>
+      <w:pPr>
+        <w:pStyle w:val="a3"/>
+        <w:numPr>
+          <w:ilvl w:val="0"/>
+          <w:numId w:val="13"/>
+        </w:numPr>
+        <w:spacing w:line="360" w:lineRule="auto"/>
+        <w:jc w:val="both"/>
+        <w:rPr>
+          <w:rFonts w:ascii="Times New Roman" w:hAnsi="Times New Roman" w:cs="Times New Roman"/>
+          <w:sz w:val="24"/>
+          <w:szCs w:val="24"/>
+        </w:rPr>
+      </w:pPr>
+      <w:r>
+        <w:rPr>
+          <w:rFonts w:ascii="Times New Roman" w:hAnsi="Times New Roman" w:cs="Times New Roman"/>
+          <w:sz w:val="24"/>
+          <w:szCs w:val="24"/>
+        </w:rPr>
+        <w:t>страница просмотра задач (рисунок 5);</w:t>
+      </w:r>
+    </w:p>
+    <w:p>
+      <w:pPr>
+        <w:spacing w:line="360" w:lineRule="auto"/>
+        <w:jc w:val="both"/>
+        <w:rPr>
+          <w:rFonts w:ascii="Times New Roman" w:hAnsi="Times New Roman" w:cs="Times New Roman"/>
+          <w:sz w:val="24"/>
+          <w:szCs w:val="24"/>
+        </w:rPr>
+      </w:pPr>
+    </w:p>
+    <w:p>
+      <w:pPr>
+        <w:spacing w:line="360" w:lineRule="auto"/>
+        <w:jc w:val="center"/>
+        <w:rPr>
+          <w:rFonts w:ascii="Times New Roman" w:hAnsi="Times New Roman" w:cs="Times New Roman"/>
+          <w:sz w:val="24"/>
+          <w:szCs w:val="24"/>
+        </w:rPr>
+      </w:pPr>
+      <w:r>
+        <w:rPr>
+          <w:rFonts w:ascii="Times New Roman" w:hAnsi="Times New Roman" w:cs="Times New Roman"/>
+          <w:sz w:val="24"/>
+          <w:szCs w:val="24"/>
+        </w:rPr>
+        <w:drawing>
+          <wp:inline distT="0" distB="0" distL="0" distR="0" wp14:anchorId="63F1FE57" wp14:editId="6D82DF99">
+            <wp:extent cx="4812030" cy="2900175"/>
+            <wp:effectExtent l="19050" t="19050" r="26670" b="14605"/>
+            <wp:docPr id="853614008" name="Рисунок 3"/>
+            <wp:cNvGraphicFramePr>
+              <a:graphicFrameLocks xmlns:a="http://schemas.openxmlformats.org/drawingml/2006/main" noChangeAspect="1"/>
+            </wp:cNvGraphicFramePr>
+            <a:graphic xmlns:a="http://schemas.openxmlformats.org/drawingml/2006/main">
+              <a:graphicData uri="http://schemas.openxmlformats.org/drawingml/2006/picture">
+                <pic:pic xmlns:pic="http://schemas.openxmlformats.org/drawingml/2006/picture">
+                  <pic:nvPicPr>
+                    <pic:cNvPr id="0" name="Picture 6"/>
+                    <pic:cNvPicPr>
+                      <a:picLocks noChangeAspect="1" noChangeArrowheads="1"/>
+                    </pic:cNvPicPr>
+                  </pic:nvPicPr>
+                  <pic:blipFill>
+                    <a:blip r:embed="rId16" cstate="print">
+                      <a:extLst>
+                        <a:ext uri="{28A0092B-C50C-407E-A947-70E740481C1C}">
+                          <a14:useLocalDpi xmlns:a14="http://schemas.microsoft.com/office/drawing/2010/main" val="0"/>
+                        </a:ext>
+                      </a:extLst>
+                    </a:blip>
+                    <a:srcRect/>
+                    <a:stretch>
+                      <a:fillRect/>
+                    </a:stretch>
+                  </pic:blipFill>
+                  <pic:spPr bwMode="auto">
+                    <a:xfrm>
+                      <a:off x="0" y="0"/>
+                      <a:ext cx="4865914" cy="2932650"/>
+                    </a:xfrm>
+                    <a:prstGeom prst="rect">
+                      <a:avLst/>
+                    </a:prstGeom>
+                    <a:noFill/>
+                    <a:ln>
+                      <a:solidFill>
+                        <a:schemeClr val="tx1"/>
+                      </a:solidFill>
+                    </a:ln>
+                  </pic:spPr>
+                </pic:pic>
+              </a:graphicData>
+            </a:graphic>
+          </wp:inline>
+        </w:drawing>
+      </w:r>
+    </w:p>
+    <w:p>
+      <w:pPr>
+        <w:spacing w:line="360" w:lineRule="auto"/>
+        <w:jc w:val="center"/>
+        <w:rPr>
+          <w:rFonts w:ascii="Times New Roman" w:hAnsi="Times New Roman" w:cs="Times New Roman"/>
+          <w:sz w:val="24"/>
+          <w:szCs w:val="24"/>
+        </w:rPr>
+      </w:pPr>
+      <w:r>
+        <w:rPr>
+          <w:rFonts w:ascii="Times New Roman" w:hAnsi="Times New Roman" w:cs="Times New Roman"/>
+          <w:sz w:val="24"/>
+          <w:szCs w:val="24"/>
+        </w:rPr>
+        <w:t>Рисунок 3 – Внешний вид главной страницы</w:t>
+      </w:r>
+    </w:p>
+    <w:p>
+      <w:pPr>
+        <w:spacing w:line="360" w:lineRule="auto"/>
+        <w:jc w:val="center"/>
+        <w:rPr>
+          <w:rFonts w:ascii="Times New Roman" w:hAnsi="Times New Roman" w:cs="Times New Roman"/>
+          <w:sz w:val="24"/>
+          <w:szCs w:val="24"/>
+        </w:rPr>
+      </w:pPr>
+      <w:r>
+        <w:rPr>
+          <w:rFonts w:ascii="Times New Roman" w:hAnsi="Times New Roman" w:cs="Times New Roman"/>
+          <w:sz w:val="24"/>
+          <w:szCs w:val="24"/>
+        </w:rPr>
+        <w:lastRenderedPageBreak/>
+        <w:drawing>
+          <wp:inline distT="0" distB="0" distL="0" distR="0" wp14:anchorId="6F0BD028" wp14:editId="597B629C">
+            <wp:extent cx="5147310" cy="3355268"/>
+            <wp:effectExtent l="19050" t="19050" r="15240" b="17145"/>
+            <wp:docPr id="424039510" name="Рисунок 7"/>
+            <wp:cNvGraphicFramePr>
+              <a:graphicFrameLocks xmlns:a="http://schemas.openxmlformats.org/drawingml/2006/main" noChangeAspect="1"/>
+            </wp:cNvGraphicFramePr>
+            <a:graphic xmlns:a="http://schemas.openxmlformats.org/drawingml/2006/main">
+              <a:graphicData uri="http://schemas.openxmlformats.org/drawingml/2006/picture">
+                <pic:pic xmlns:pic="http://schemas.openxmlformats.org/drawingml/2006/picture">
+                  <pic:nvPicPr>
+                    <pic:cNvPr id="0" name="Picture 20"/>
+                    <pic:cNvPicPr>
+                      <a:picLocks noChangeAspect="1" noChangeArrowheads="1"/>
+                    </pic:cNvPicPr>
+                  </pic:nvPicPr>
+                  <pic:blipFill>
+                    <a:blip r:embed="rId17" cstate="print">
+                      <a:extLst>
+                        <a:ext uri="{28A0092B-C50C-407E-A947-70E740481C1C}">
+                          <a14:useLocalDpi xmlns:a14="http://schemas.microsoft.com/office/drawing/2010/main" val="0"/>
+                        </a:ext>
+                      </a:extLst>
+                    </a:blip>
+                    <a:srcRect/>
+                    <a:stretch>
+                      <a:fillRect/>
+                    </a:stretch>
+                  </pic:blipFill>
+                  <pic:spPr bwMode="auto">
+                    <a:xfrm>
+                      <a:off x="0" y="0"/>
+                      <a:ext cx="5165047" cy="3366830"/>
+                    </a:xfrm>
+                    <a:prstGeom prst="rect">
+                      <a:avLst/>
+                    </a:prstGeom>
+                    <a:noFill/>
+                    <a:ln w="3175">
+                      <a:solidFill>
+                        <a:schemeClr val="tx1"/>
+                      </a:solidFill>
+                    </a:ln>
+                  </pic:spPr>
+                </pic:pic>
+              </a:graphicData>
+            </a:graphic>
+          </wp:inline>
+        </w:drawing>
+      </w:r>
+    </w:p>
+    <w:p>
+      <w:pPr>
+        <w:spacing w:line="360" w:lineRule="auto"/>
+        <w:jc w:val="center"/>
+        <w:rPr>
+          <w:rFonts w:ascii="Times New Roman" w:hAnsi="Times New Roman" w:cs="Times New Roman"/>
+          <w:sz w:val="24"/>
+          <w:szCs w:val="24"/>
+        </w:rPr>
+      </w:pPr>
+      <w:r>
+        <w:rPr>
+          <w:rFonts w:ascii="Times New Roman" w:hAnsi="Times New Roman" w:cs="Times New Roman"/>
+          <w:sz w:val="24"/>
+          <w:szCs w:val="24"/>
+        </w:rPr>
+        <w:t>Рисунок 4 – Внешний вид страницы настроек профиля</w:t>
+      </w:r>
+    </w:p>
+    <w:p>
+      <w:pPr>
+        <w:spacing w:line="360" w:lineRule="auto"/>
+        <w:jc w:val="center"/>
+        <w:rPr>
+          <w:rFonts w:ascii="Times New Roman" w:hAnsi="Times New Roman" w:cs="Times New Roman"/>
+          <w:sz w:val="24"/>
+          <w:szCs w:val="24"/>
+        </w:rPr>
+      </w:pPr>
+    </w:p>
+    <w:p>
+      <w:pPr>
+        <w:spacing w:line="360" w:lineRule="auto"/>
+        <w:jc w:val="center"/>
+        <w:rPr>
+          <w:rFonts w:ascii="Times New Roman" w:hAnsi="Times New Roman" w:cs="Times New Roman"/>
+          <w:sz w:val="24"/>
+          <w:szCs w:val="24"/>
+        </w:rPr>
+      </w:pPr>
+      <w:r>
+        <w:rPr>
+          <w:rFonts w:ascii="Times New Roman" w:hAnsi="Times New Roman" w:cs="Times New Roman"/>
+          <w:sz w:val="24"/>
+          <w:szCs w:val="24"/>
+        </w:rPr>
+        <w:drawing>
+          <wp:inline distT="0" distB="0" distL="0" distR="0" wp14:anchorId="37F2C98B" wp14:editId="1834C224">
+            <wp:extent cx="5059680" cy="2920751"/>
+            <wp:effectExtent l="19050" t="19050" r="26670" b="13335"/>
+            <wp:docPr id="1541654040" name="Рисунок 5"/>
+            <wp:cNvGraphicFramePr>
+              <a:graphicFrameLocks xmlns:a="http://schemas.openxmlformats.org/drawingml/2006/main" noChangeAspect="1"/>
+            </wp:cNvGraphicFramePr>
+            <a:graphic xmlns:a="http://schemas.openxmlformats.org/drawingml/2006/main">
+              <a:graphicData uri="http://schemas.openxmlformats.org/drawingml/2006/picture">
+                <pic:pic xmlns:pic="http://schemas.openxmlformats.org/drawingml/2006/picture">
+                  <pic:nvPicPr>
+                    <pic:cNvPr id="0" name="Picture 13"/>
+                    <pic:cNvPicPr>
+                      <a:picLocks noChangeAspect="1" noChangeArrowheads="1"/>
+                    </pic:cNvPicPr>
+                  </pic:nvPicPr>
+                  <pic:blipFill>
+                    <a:blip r:embed="rId18" cstate="print">
+                      <a:extLst>
+                        <a:ext uri="{28A0092B-C50C-407E-A947-70E740481C1C}">
+                          <a14:useLocalDpi xmlns:a14="http://schemas.microsoft.com/office/drawing/2010/main" val="0"/>
+                        </a:ext>
+                      </a:extLst>
+                    </a:blip>
+                    <a:srcRect/>
+                    <a:stretch>
+                      <a:fillRect/>
+                    </a:stretch>
+                  </pic:blipFill>
+                  <pic:spPr bwMode="auto">
+                    <a:xfrm>
+                      <a:off x="0" y="0"/>
+                      <a:ext cx="5069316" cy="2926314"/>
+                    </a:xfrm>
+                    <a:prstGeom prst="rect">
+                      <a:avLst/>
+                    </a:prstGeom>
+                    <a:noFill/>
+                    <a:ln>
+                      <a:solidFill>
+                        <a:schemeClr val="tx1"/>
+                      </a:solidFill>
+                    </a:ln>
+                  </pic:spPr>
+                </pic:pic>
+              </a:graphicData>
+            </a:graphic>
+          </wp:inline>
+        </w:drawing>
+      </w:r>
+    </w:p>
+    <w:p>
+      <w:pPr>
+        <w:spacing w:line="360" w:lineRule="auto"/>
+        <w:jc w:val="center"/>
+        <w:rPr>
+          <w:rFonts w:ascii="Times New Roman" w:hAnsi="Times New Roman" w:cs="Times New Roman"/>
+          <w:sz w:val="24"/>
+          <w:szCs w:val="24"/>
+        </w:rPr>
+      </w:pPr>
+      <w:r>
+        <w:rPr>
+          <w:rFonts w:ascii="Times New Roman" w:hAnsi="Times New Roman" w:cs="Times New Roman"/>
+          <w:sz w:val="24"/>
+          <w:szCs w:val="24"/>
+        </w:rPr>
+        <w:t xml:space="preserve">Рисунок </w:t>
+      </w:r>
+      <w:r>
+        <w:rPr>
+          <w:rFonts w:ascii="Times New Roman" w:hAnsi="Times New Roman" w:cs="Times New Roman"/>
+          <w:sz w:val="24"/>
+          <w:szCs w:val="24"/>
+        </w:rPr>
+        <w:t>5</w:t>
+      </w:r>
+      <w:r>
+        <w:rPr>
+          <w:rFonts w:ascii="Times New Roman" w:hAnsi="Times New Roman" w:cs="Times New Roman"/>
+          <w:sz w:val="24"/>
+          <w:szCs w:val="24"/>
+        </w:rPr>
+        <w:t xml:space="preserve"> – Внешний вид страницы просмотра истории задач</w:t>
+      </w:r>
+    </w:p>
+    <w:p>
+      <w:pPr>
+        <w:spacing w:line="360" w:lineRule="auto"/>
+        <w:jc w:val="center"/>
+        <w:rPr>
+          <w:rFonts w:ascii="Times New Roman" w:hAnsi="Times New Roman" w:cs="Times New Roman"/>
+          <w:sz w:val="24"/>
+          <w:szCs w:val="24"/>
+        </w:rPr>
+      </w:pPr>
+    </w:p>
+    <w:p>
+      <w:pPr>
+        <w:spacing w:line="360" w:lineRule="auto"/>
+        <w:jc w:val="both"/>
+        <w:rPr>
+          <w:rFonts w:ascii="Times New Roman" w:hAnsi="Times New Roman" w:cs="Times New Roman"/>
+          <w:sz w:val="24"/>
+          <w:szCs w:val="24"/>
+        </w:rPr>
+      </w:pPr>
+    </w:p>
+    <w:p>
+      <w:pPr>
+        <w:spacing w:line="360" w:lineRule="auto"/>
+        <w:jc w:val="both"/>
+        <w:rPr>
+          <w:rFonts w:ascii="Times New Roman" w:hAnsi="Times New Roman" w:cs="Times New Roman"/>
+          <w:sz w:val="24"/>
+          <w:szCs w:val="24"/>
+        </w:rPr>
+      </w:pPr>
+    </w:p>
+    <w:p>
+      <w:pPr>
+        <w:spacing w:line="360" w:lineRule="auto"/>
+        <w:jc w:val="both"/>
+        <w:rPr>
+          <w:rFonts w:ascii="Times New Roman" w:hAnsi="Times New Roman" w:cs="Times New Roman"/>
+          <w:sz w:val="24"/>
+          <w:szCs w:val="24"/>
+        </w:rPr>
+      </w:pPr>
+    </w:p>
+    <w:p>
+      <w:pPr>
+        <w:spacing w:line="360" w:lineRule="auto"/>
+        <w:jc w:val="both"/>
+        <w:rPr>
+          <w:rFonts w:ascii="Times New Roman" w:hAnsi="Times New Roman" w:cs="Times New Roman"/>
+          <w:sz w:val="24"/>
+          <w:szCs w:val="24"/>
+        </w:rPr>
+      </w:pPr>
+    </w:p>
+    <w:p>
+      <w:pPr>
+        <w:spacing w:line="360" w:lineRule="auto"/>
+        <w:jc w:val="both"/>
+        <w:rPr>
+          <w:rFonts w:ascii="Times New Roman" w:hAnsi="Times New Roman" w:cs="Times New Roman"/>
+          <w:sz w:val="24"/>
+          <w:szCs w:val="24"/>
+        </w:rPr>
+      </w:pPr>
+    </w:p>
+    <w:p>
+      <w:pPr>
+        <w:spacing w:line="360" w:lineRule="auto"/>
+        <w:jc w:val="both"/>
+        <w:rPr>
+          <w:rFonts w:ascii="Times New Roman" w:hAnsi="Times New Roman" w:cs="Times New Roman"/>
+          <w:sz w:val="24"/>
+          <w:szCs w:val="24"/>
+        </w:rPr>
+      </w:pPr>
+    </w:p>
+    <w:p>
+      <w:pPr>
+        <w:pStyle w:val="1"/>
+        <w:pageBreakBefore/>
+        <w:spacing w:before="0" w:after="360" w:line="360" w:lineRule="auto"/>
+        <w:jc w:val="center"/>
+        <w:rPr>
+          <w:rFonts w:ascii="Times New Roman" w:eastAsia="Times New Roman" w:hAnsi="Times New Roman" w:cs="Times New Roman"/>
           <w:b/>
-          <w:bCs/>
+          <w:color w:val="000000"/>
+          <w:sz w:val="28"/>
+          <w:szCs w:val="28"/>
+        </w:rPr>
+      </w:pPr>
+      <w:r>
+        <w:rPr>
+          <w:rFonts w:ascii="Times New Roman" w:eastAsia="Times New Roman" w:hAnsi="Times New Roman" w:cs="Times New Roman"/>
+          <w:b/>
+          <w:color w:val="000000"/>
+          <w:sz w:val="28"/>
+          <w:szCs w:val="28"/>
+        </w:rPr>
+        <w:lastRenderedPageBreak/>
+        <w:t>ЗАКЛЮЧЕНИЕ</w:t>
+      </w:r>
+    </w:p>
+    <w:p/>
+    <w:p>
+      <w:pPr>
+        <w:spacing w:line="360" w:lineRule="auto"/>
+        <w:jc w:val="both"/>
+        <w:rPr>
+          <w:rFonts w:ascii="Times New Roman" w:hAnsi="Times New Roman" w:cs="Times New Roman"/>
           <w:sz w:val="24"/>
           <w:szCs w:val="24"/>
         </w:rPr>
@@ -8655,16 +9814,7 @@
           <w:szCs w:val="24"/>
           <w:lang w:val="en-US"/>
         </w:rPr>
-        <w:t>EUCROPMAP</w:t>
-      </w:r>
-      <w:r>
-        <w:rPr>
-          <w:rFonts w:ascii="Times New Roman" w:hAnsi="Times New Roman" w:cs="Times New Roman"/>
-          <w:sz w:val="24"/>
-          <w:szCs w:val="24"/>
-          <w:lang w:val="en-US"/>
-        </w:rPr>
-        <w:t xml:space="preserve"> </w:t>
+        <w:t xml:space="preserve">EUCROPMAP </w:t>
       </w:r>
       <w:r>
         <w:rPr>
@@ -8700,25 +9850,7 @@
           <w:szCs w:val="24"/>
           <w:lang w:val="en-US"/>
         </w:rPr>
-        <w:t>http://developers.google.com/earth</w:t>
-      </w:r>
-      <w:r>
-        <w:rPr>
-          <w:rFonts w:ascii="Times New Roman" w:hAnsi="Times New Roman" w:cs="Times New Roman"/>
-          <w:sz w:val="24"/>
-          <w:szCs w:val="24"/>
-          <w:lang w:val="en-US"/>
-        </w:rPr>
-        <w:t>-</w:t>
-      </w:r>
-      <w:r>
-        <w:rPr>
-          <w:rFonts w:ascii="Times New Roman" w:hAnsi="Times New Roman" w:cs="Times New Roman"/>
-          <w:sz w:val="24"/>
-          <w:szCs w:val="24"/>
-          <w:lang w:val="en-US"/>
-        </w:rPr>
-        <w:t>engine/datasets/catalog/JRC_D5_EUCROPMAP_V1</w:t>
+        <w:t>http://developers.google.com/earth-engine/datasets/catalog/JRC_D5_EUCROPMAP_V1</w:t>
       </w:r>
       <w:r>
         <w:rPr>
@@ -9101,62 +10233,7 @@
         </w:rPr>
       </w:pPr>
     </w:p>
-    <w:p>
-      <w:pPr>
-        <w:rPr>
-          <w:lang w:val="en-US"/>
-        </w:rPr>
-      </w:pPr>
-    </w:p>
-    <w:p>
-      <w:pPr>
-        <w:rPr>
-          <w:lang w:val="en-US"/>
-        </w:rPr>
-      </w:pPr>
-    </w:p>
-    <w:p>
-      <w:pPr>
-        <w:rPr>
-          <w:lang w:val="en-US"/>
-        </w:rPr>
-      </w:pPr>
-    </w:p>
-    <w:p>
-      <w:pPr>
-        <w:rPr>
-          <w:lang w:val="en-US"/>
-        </w:rPr>
-      </w:pPr>
-    </w:p>
-    <w:p>
-      <w:pPr>
-        <w:rPr>
-          <w:lang w:val="en-US"/>
-        </w:rPr>
-      </w:pPr>
-    </w:p>
-    <w:p>
-      <w:pPr>
-        <w:rPr>
-          <w:lang w:val="en-US"/>
-        </w:rPr>
-      </w:pPr>
-    </w:p>
-    <w:p>
-      <w:pPr>
-        <w:rPr>
-          <w:lang w:val="en-US"/>
-        </w:rPr>
-      </w:pPr>
-    </w:p>
-    <w:p>
-      <w:pPr>
-        <w:rPr>
-          <w:lang w:val="en-US"/>
-        </w:rPr>
-      </w:pPr>
-    </w:p>
+    <w:p/>
     <w:p>
       <w:pPr>
         <w:pStyle w:val="1"/>
@@ -9291,7 +10368,7 @@
                     </pic:cNvPicPr>
                   </pic:nvPicPr>
                   <pic:blipFill>
-                    <a:blip r:embed="rId15">
+                    <a:blip r:embed="rId19">
                       <a:extLst>
                         <a:ext uri="{28A0092B-C50C-407E-A947-70E740481C1C}">
                           <a14:useLocalDpi xmlns:a14="http://schemas.microsoft.com/office/drawing/2010/main" val="0"/>
@@ -9489,7 +10566,7 @@
                     </pic:cNvPicPr>
                   </pic:nvPicPr>
                   <pic:blipFill>
-                    <a:blip r:embed="rId16">
+                    <a:blip r:embed="rId20">
                       <a:extLst>
                         <a:ext uri="{28A0092B-C50C-407E-A947-70E740481C1C}">
                           <a14:useLocalDpi xmlns:a14="http://schemas.microsoft.com/office/drawing/2010/main" val="0"/>
@@ -9611,7 +10688,7 @@
                     </pic:cNvPicPr>
                   </pic:nvPicPr>
                   <pic:blipFill>
-                    <a:blip r:embed="rId17">
+                    <a:blip r:embed="rId21">
                       <a:extLst>
                         <a:ext uri="{28A0092B-C50C-407E-A947-70E740481C1C}">
                           <a14:useLocalDpi xmlns:a14="http://schemas.microsoft.com/office/drawing/2010/main" val="0"/>
@@ -9644,7 +10721,7 @@
       </w:r>
     </w:p>
     <w:sectPr>
-      <w:footerReference w:type="default" r:id="rId18"/>
+      <w:footerReference w:type="default" r:id="rId22"/>
       <w:pgSz w:w="11910" w:h="16840"/>
       <w:pgMar w:top="1134" w:right="851" w:bottom="1134" w:left="1701" w:header="1134" w:footer="1134" w:gutter="0"/>
       <w:cols w:space="720"/>
@@ -10584,7 +11661,7 @@
       <w:lvlText w:val=""/>
       <w:lvlJc w:val="left"/>
       <w:pPr>
-        <w:ind w:left="1428" w:hanging="360"/>
+        <w:ind w:left="1068" w:hanging="360"/>
       </w:pPr>
       <w:rPr>
         <w:rFonts w:ascii="Symbol" w:hAnsi="Symbol" w:hint="default"/>
@@ -10596,7 +11673,7 @@
       <w:lvlText w:val="o"/>
       <w:lvlJc w:val="left"/>
       <w:pPr>
-        <w:ind w:left="2148" w:hanging="360"/>
+        <w:ind w:left="1788" w:hanging="360"/>
       </w:pPr>
       <w:rPr>
         <w:rFonts w:ascii="Courier New" w:hAnsi="Courier New" w:cs="Courier New" w:hint="default"/>
@@ -10608,7 +11685,7 @@
       <w:lvlText w:val=""/>
       <w:lvlJc w:val="left"/>
       <w:pPr>
-        <w:ind w:left="2868" w:hanging="360"/>
+        <w:ind w:left="2508" w:hanging="360"/>
       </w:pPr>
       <w:rPr>
         <w:rFonts w:ascii="Wingdings" w:hAnsi="Wingdings" w:hint="default"/>
@@ -10620,7 +11697,7 @@
       <w:lvlText w:val=""/>
       <w:lvlJc w:val="left"/>
       <w:pPr>
-        <w:ind w:left="3588" w:hanging="360"/>
+        <w:ind w:left="3228" w:hanging="360"/>
       </w:pPr>
       <w:rPr>
         <w:rFonts w:ascii="Symbol" w:hAnsi="Symbol" w:hint="default"/>
@@ -10632,7 +11709,7 @@
       <w:lvlText w:val="o"/>
       <w:lvlJc w:val="left"/>
       <w:pPr>
-        <w:ind w:left="4308" w:hanging="360"/>
+        <w:ind w:left="3948" w:hanging="360"/>
       </w:pPr>
       <w:rPr>
         <w:rFonts w:ascii="Courier New" w:hAnsi="Courier New" w:cs="Courier New" w:hint="default"/>
@@ -10644,7 +11721,7 @@
       <w:lvlText w:val=""/>
       <w:lvlJc w:val="left"/>
       <w:pPr>
-        <w:ind w:left="5028" w:hanging="360"/>
+        <w:ind w:left="4668" w:hanging="360"/>
       </w:pPr>
       <w:rPr>
         <w:rFonts w:ascii="Wingdings" w:hAnsi="Wingdings" w:hint="default"/>
@@ -10656,7 +11733,7 @@
       <w:lvlText w:val=""/>
       <w:lvlJc w:val="left"/>
       <w:pPr>
-        <w:ind w:left="5748" w:hanging="360"/>
+        <w:ind w:left="5388" w:hanging="360"/>
       </w:pPr>
       <w:rPr>
         <w:rFonts w:ascii="Symbol" w:hAnsi="Symbol" w:hint="default"/>
@@ -10668,7 +11745,7 @@
       <w:lvlText w:val="o"/>
       <w:lvlJc w:val="left"/>
       <w:pPr>
-        <w:ind w:left="6468" w:hanging="360"/>
+        <w:ind w:left="6108" w:hanging="360"/>
       </w:pPr>
       <w:rPr>
         <w:rFonts w:ascii="Courier New" w:hAnsi="Courier New" w:cs="Courier New" w:hint="default"/>
@@ -10680,7 +11757,7 @@
       <w:lvlText w:val=""/>
       <w:lvlJc w:val="left"/>
       <w:pPr>
-        <w:ind w:left="7188" w:hanging="360"/>
+        <w:ind w:left="6828" w:hanging="360"/>
       </w:pPr>
       <w:rPr>
         <w:rFonts w:ascii="Wingdings" w:hAnsi="Wingdings" w:hint="default"/>
@@ -10887,9 +11964,9 @@
     </w:lvl>
   </w:abstractNum>
   <w:abstractNum w:abstractNumId="9" w15:restartNumberingAfterBreak="0">
-    <w:nsid w:val="5D9B4D41"/>
+    <w:nsid w:val="53CD144E"/>
     <w:multiLevelType w:val="hybridMultilevel"/>
-    <w:tmpl w:val="B930E6DE"/>
+    <w:tmpl w:val="3B52174A"/>
     <w:lvl w:ilvl="0" w:tplc="4BBAA336">
       <w:start w:val="1"/>
       <w:numFmt w:val="bullet"/>
@@ -11000,6 +12077,119 @@
     </w:lvl>
   </w:abstractNum>
   <w:abstractNum w:abstractNumId="10" w15:restartNumberingAfterBreak="0">
+    <w:nsid w:val="5D9B4D41"/>
+    <w:multiLevelType w:val="hybridMultilevel"/>
+    <w:tmpl w:val="B930E6DE"/>
+    <w:lvl w:ilvl="0" w:tplc="4BBAA336">
+      <w:start w:val="1"/>
+      <w:numFmt w:val="bullet"/>
+      <w:lvlText w:val=""/>
+      <w:lvlJc w:val="left"/>
+      <w:pPr>
+        <w:ind w:left="1068" w:hanging="360"/>
+      </w:pPr>
+      <w:rPr>
+        <w:rFonts w:ascii="Symbol" w:hAnsi="Symbol" w:hint="default"/>
+      </w:rPr>
+    </w:lvl>
+    <w:lvl w:ilvl="1" w:tplc="04190003" w:tentative="1">
+      <w:start w:val="1"/>
+      <w:numFmt w:val="bullet"/>
+      <w:lvlText w:val="o"/>
+      <w:lvlJc w:val="left"/>
+      <w:pPr>
+        <w:ind w:left="1788" w:hanging="360"/>
+      </w:pPr>
+      <w:rPr>
+        <w:rFonts w:ascii="Courier New" w:hAnsi="Courier New" w:cs="Courier New" w:hint="default"/>
+      </w:rPr>
+    </w:lvl>
+    <w:lvl w:ilvl="2" w:tplc="04190005" w:tentative="1">
+      <w:start w:val="1"/>
+      <w:numFmt w:val="bullet"/>
+      <w:lvlText w:val=""/>
+      <w:lvlJc w:val="left"/>
+      <w:pPr>
+        <w:ind w:left="2508" w:hanging="360"/>
+      </w:pPr>
+      <w:rPr>
+        <w:rFonts w:ascii="Wingdings" w:hAnsi="Wingdings" w:hint="default"/>
+      </w:rPr>
+    </w:lvl>
+    <w:lvl w:ilvl="3" w:tplc="04190001" w:tentative="1">
+      <w:start w:val="1"/>
+      <w:numFmt w:val="bullet"/>
+      <w:lvlText w:val=""/>
+      <w:lvlJc w:val="left"/>
+      <w:pPr>
+        <w:ind w:left="3228" w:hanging="360"/>
+      </w:pPr>
+      <w:rPr>
+        <w:rFonts w:ascii="Symbol" w:hAnsi="Symbol" w:hint="default"/>
+      </w:rPr>
+    </w:lvl>
+    <w:lvl w:ilvl="4" w:tplc="04190003" w:tentative="1">
+      <w:start w:val="1"/>
+      <w:numFmt w:val="bullet"/>
+      <w:lvlText w:val="o"/>
+      <w:lvlJc w:val="left"/>
+      <w:pPr>
+        <w:ind w:left="3948" w:hanging="360"/>
+      </w:pPr>
+      <w:rPr>
+        <w:rFonts w:ascii="Courier New" w:hAnsi="Courier New" w:cs="Courier New" w:hint="default"/>
+      </w:rPr>
+    </w:lvl>
+    <w:lvl w:ilvl="5" w:tplc="04190005" w:tentative="1">
+      <w:start w:val="1"/>
+      <w:numFmt w:val="bullet"/>
+      <w:lvlText w:val=""/>
+      <w:lvlJc w:val="left"/>
+      <w:pPr>
+        <w:ind w:left="4668" w:hanging="360"/>
+      </w:pPr>
+      <w:rPr>
+        <w:rFonts w:ascii="Wingdings" w:hAnsi="Wingdings" w:hint="default"/>
+      </w:rPr>
+    </w:lvl>
+    <w:lvl w:ilvl="6" w:tplc="04190001" w:tentative="1">
+      <w:start w:val="1"/>
+      <w:numFmt w:val="bullet"/>
+      <w:lvlText w:val=""/>
+      <w:lvlJc w:val="left"/>
+      <w:pPr>
+        <w:ind w:left="5388" w:hanging="360"/>
+      </w:pPr>
+      <w:rPr>
+        <w:rFonts w:ascii="Symbol" w:hAnsi="Symbol" w:hint="default"/>
+      </w:rPr>
+    </w:lvl>
+    <w:lvl w:ilvl="7" w:tplc="04190003" w:tentative="1">
+      <w:start w:val="1"/>
+      <w:numFmt w:val="bullet"/>
+      <w:lvlText w:val="o"/>
+      <w:lvlJc w:val="left"/>
+      <w:pPr>
+        <w:ind w:left="6108" w:hanging="360"/>
+      </w:pPr>
+      <w:rPr>
+        <w:rFonts w:ascii="Courier New" w:hAnsi="Courier New" w:cs="Courier New" w:hint="default"/>
+      </w:rPr>
+    </w:lvl>
+    <w:lvl w:ilvl="8" w:tplc="04190005" w:tentative="1">
+      <w:start w:val="1"/>
+      <w:numFmt w:val="bullet"/>
+      <w:lvlText w:val=""/>
+      <w:lvlJc w:val="left"/>
+      <w:pPr>
+        <w:ind w:left="6828" w:hanging="360"/>
+      </w:pPr>
+      <w:rPr>
+        <w:rFonts w:ascii="Wingdings" w:hAnsi="Wingdings" w:hint="default"/>
+      </w:rPr>
+    </w:lvl>
+  </w:abstractNum>
+  <w:abstractNum w:abstractNumId="11" w15:restartNumberingAfterBreak="0">
     <w:nsid w:val="5F823E82"/>
     <w:multiLevelType w:val="hybridMultilevel"/>
     <w:tmpl w:val="9C6A2E8E"/>
@@ -11085,7 +12275,7 @@
       </w:pPr>
     </w:lvl>
   </w:abstractNum>
-  <w:abstractNum w:abstractNumId="11" w15:restartNumberingAfterBreak="0">
+  <w:abstractNum w:abstractNumId="12" w15:restartNumberingAfterBreak="0">
     <w:nsid w:val="61DB60FA"/>
     <w:multiLevelType w:val="hybridMultilevel"/>
     <w:tmpl w:val="997CB36A"/>
@@ -11205,13 +12395,13 @@
     <w:abstractNumId w:val="2"/>
   </w:num>
   <w:num w:numId="3" w16cid:durableId="1271670558">
-    <w:abstractNumId w:val="10"/>
+    <w:abstractNumId w:val="11"/>
   </w:num>
   <w:num w:numId="4" w16cid:durableId="1472744495">
     <w:abstractNumId w:val="5"/>
   </w:num>
   <w:num w:numId="5" w16cid:durableId="1035615454">
-    <w:abstractNumId w:val="11"/>
+    <w:abstractNumId w:val="12"/>
   </w:num>
   <w:num w:numId="6" w16cid:durableId="1182475853">
     <w:abstractNumId w:val="1"/>
@@ -11223,7 +12413,7 @@
     <w:abstractNumId w:val="4"/>
   </w:num>
   <w:num w:numId="9" w16cid:durableId="1242063063">
-    <w:abstractNumId w:val="9"/>
+    <w:abstractNumId w:val="10"/>
   </w:num>
   <w:num w:numId="10" w16cid:durableId="1171720902">
     <w:abstractNumId w:val="0"/>
@@ -11233,6 +12423,9 @@
   </w:num>
   <w:num w:numId="12" w16cid:durableId="616061002">
     <w:abstractNumId w:val="6"/>
+  </w:num>
+  <w:num w:numId="13" w16cid:durableId="2066292983">
+    <w:abstractNumId w:val="9"/>
   </w:num>
 </w:numbering>
 </file>
@@ -12174,4 +13367,16 @@
     </a:ext>
   </a:extLst>
 </a:theme>
+</file>
+
+<file path=customXml/item1.xml><?xml version="1.0" encoding="utf-8"?>
+<b:Sources xmlns:b="http://schemas.openxmlformats.org/officeDocument/2006/bibliography" xmlns="http://schemas.openxmlformats.org/officeDocument/2006/bibliography" SelectedStyle="\APASixthEditionOfficeOnline.xsl" StyleName="APA" Version="6"/>
+</file>
+
+<file path=customXml/itemProps1.xml><?xml version="1.0" encoding="utf-8"?>
+<ds:datastoreItem xmlns:ds="http://schemas.openxmlformats.org/officeDocument/2006/customXml" ds:itemID="{931F76E4-5A50-49B2-A1F8-DBA84A3463BA}">
+  <ds:schemaRefs>
+    <ds:schemaRef ds:uri="http://schemas.openxmlformats.org/officeDocument/2006/bibliography"/>
+  </ds:schemaRefs>
+</ds:datastoreItem>
 </file>
</xml_diff>